<commit_message>
Working on interim report
</commit_message>
<xml_diff>
--- a/Interim Report.docx
+++ b/Interim Report.docx
@@ -9,6 +9,70 @@
           <w:lang w:val="en-US"/>
         </w:rPr>
       </w:pPr>
+    </w:p>
+    <w:p>
+      <w:pPr>
+        <w:pStyle w:val="Title"/>
+        <w:rPr>
+          <w:lang w:val="en-US"/>
+        </w:rPr>
+      </w:pPr>
+    </w:p>
+    <w:p>
+      <w:pPr>
+        <w:pStyle w:val="Title"/>
+        <w:rPr>
+          <w:lang w:val="en-US"/>
+        </w:rPr>
+      </w:pPr>
+    </w:p>
+    <w:p>
+      <w:pPr>
+        <w:pStyle w:val="Title"/>
+        <w:rPr>
+          <w:lang w:val="en-US"/>
+        </w:rPr>
+      </w:pPr>
+    </w:p>
+    <w:p>
+      <w:pPr>
+        <w:pStyle w:val="Title"/>
+        <w:rPr>
+          <w:lang w:val="en-US"/>
+        </w:rPr>
+      </w:pPr>
+    </w:p>
+    <w:p>
+      <w:pPr>
+        <w:pStyle w:val="Title"/>
+        <w:rPr>
+          <w:lang w:val="en-US"/>
+        </w:rPr>
+      </w:pPr>
+    </w:p>
+    <w:p>
+      <w:pPr>
+        <w:pStyle w:val="Title"/>
+        <w:rPr>
+          <w:lang w:val="en-US"/>
+        </w:rPr>
+      </w:pPr>
+    </w:p>
+    <w:p>
+      <w:pPr>
+        <w:pStyle w:val="Title"/>
+        <w:rPr>
+          <w:lang w:val="en-US"/>
+        </w:rPr>
+      </w:pPr>
+    </w:p>
+    <w:p>
+      <w:pPr>
+        <w:pStyle w:val="Title"/>
+        <w:rPr>
+          <w:lang w:val="en-US"/>
+        </w:rPr>
+      </w:pPr>
       <w:r>
         <w:rPr>
           <w:lang w:val="en-US"/>
@@ -19,14 +83,464 @@
     <w:p>
       <w:pPr>
         <w:rPr>
-          <w:lang w:val="en-US"/>
-        </w:rPr>
-      </w:pPr>
-      <w:r>
-        <w:rPr>
-          <w:lang w:val="en-US"/>
-        </w:rPr>
-        <w:t xml:space="preserve">Abstract – </w:t>
+          <w:rFonts w:asciiTheme="majorHAnsi" w:eastAsiaTheme="majorEastAsia" w:hAnsiTheme="majorHAnsi" w:cstheme="majorBidi"/>
+          <w:color w:val="0F4761" w:themeColor="accent1" w:themeShade="BF"/>
+          <w:sz w:val="40"/>
+          <w:szCs w:val="40"/>
+          <w:lang w:val="en-US"/>
+        </w:rPr>
+      </w:pPr>
+      <w:r>
+        <w:rPr>
+          <w:lang w:val="en-US"/>
+        </w:rPr>
+        <w:br w:type="page"/>
+      </w:r>
+    </w:p>
+    <w:p>
+      <w:pPr>
+        <w:pStyle w:val="Heading1"/>
+        <w:rPr>
+          <w:lang w:val="en-US"/>
+        </w:rPr>
+      </w:pPr>
+      <w:r>
+        <w:rPr>
+          <w:lang w:val="en-US"/>
+        </w:rPr>
+        <w:lastRenderedPageBreak/>
+        <w:t xml:space="preserve">Abstract </w:t>
+      </w:r>
+      <w:r>
+        <w:rPr>
+          <w:lang w:val="en-US"/>
+        </w:rPr>
+        <w:br/>
+      </w:r>
+    </w:p>
+    <w:p>
+      <w:pPr>
+        <w:pStyle w:val="Heading1"/>
+        <w:rPr>
+          <w:lang w:val="en-US"/>
+        </w:rPr>
+      </w:pPr>
+      <w:r>
+        <w:rPr>
+          <w:lang w:val="en-US"/>
+        </w:rPr>
+        <w:t>Introduction</w:t>
+      </w:r>
+    </w:p>
+    <w:p>
+      <w:pPr>
+        <w:pStyle w:val="ListParagraph"/>
+        <w:rPr>
+          <w:i/>
+          <w:iCs/>
+        </w:rPr>
+      </w:pPr>
+      <w:r>
+        <w:rPr>
+          <w:i/>
+          <w:iCs/>
+        </w:rPr>
+        <w:t xml:space="preserve">Start with an attention-getting broad statement that establishes a general topic for the article. </w:t>
+      </w:r>
+    </w:p>
+    <w:p>
+      <w:pPr>
+        <w:pStyle w:val="ListParagraph"/>
+        <w:rPr>
+          <w:i/>
+          <w:iCs/>
+        </w:rPr>
+      </w:pPr>
+      <w:r>
+        <w:rPr>
+          <w:i/>
+          <w:iCs/>
+        </w:rPr>
+        <w:t xml:space="preserve">Narrow the topic in successive sentences that outline the state of the art and introduce a gap in knowledge. </w:t>
+      </w:r>
+    </w:p>
+    <w:p>
+      <w:pPr>
+        <w:pStyle w:val="ListParagraph"/>
+        <w:rPr>
+          <w:i/>
+          <w:iCs/>
+        </w:rPr>
+      </w:pPr>
+      <w:r>
+        <w:rPr>
+          <w:i/>
+          <w:iCs/>
+        </w:rPr>
+        <w:t>End the introductory paragraph with a general statement of the problem and optional supporting/specifying statements. Specify the general direction of the paper.</w:t>
+      </w:r>
+    </w:p>
+    <w:p>
+      <w:pPr>
+        <w:rPr>
+          <w:lang w:val="en-US"/>
+        </w:rPr>
+      </w:pPr>
+    </w:p>
+    <w:p>
+      <w:pPr>
+        <w:rPr>
+          <w:lang w:val="en-US"/>
+        </w:rPr>
+      </w:pPr>
+      <w:r>
+        <w:rPr>
+          <w:lang w:val="en-US"/>
+        </w:rPr>
+        <w:t xml:space="preserve">(field of research, context and importance) </w:t>
+      </w:r>
+      <w:r>
+        <w:rPr>
+          <w:lang w:val="en-US"/>
+        </w:rPr>
+        <w:t xml:space="preserve">As the field of robotics moved forward with advances in both the efficiency and capability of embedded systems utilised in robots so did the scope extend for robots to tackle an ever-growing set of larger and more complex challenges. An approach to these new challenges can be made through the implementation of swarm robotics, which is </w:t>
+      </w:r>
+      <w:r>
+        <w:rPr>
+          <w:lang w:val="en-US"/>
+        </w:rPr>
+        <w:t xml:space="preserve">a branch of multi-agent robotics systems that is characterized by its emphasis towards the emulation of natural biological swarms, such as packs of wolves hunting prey; multi-agent swarms utilise a </w:t>
+      </w:r>
+      <w:r>
+        <w:rPr>
+          <w:lang w:val="en-US"/>
+        </w:rPr>
+        <w:t>multitude of smaller and simpler agents that act together</w:t>
+      </w:r>
+      <w:r>
+        <w:rPr>
+          <w:lang w:val="en-US"/>
+        </w:rPr>
+        <w:t xml:space="preserve"> towards a global intent.</w:t>
+      </w:r>
+      <w:r>
+        <w:rPr>
+          <w:lang w:val="en-US"/>
+        </w:rPr>
+        <w:t xml:space="preserve"> </w:t>
+      </w:r>
+    </w:p>
+    <w:p>
+      <w:pPr>
+        <w:rPr>
+          <w:lang w:val="en-US"/>
+        </w:rPr>
+      </w:pPr>
+      <w:r>
+        <w:rPr>
+          <w:lang w:val="en-US"/>
+        </w:rPr>
+        <w:t xml:space="preserve">(Focus/scope) </w:t>
+      </w:r>
+      <w:r>
+        <w:rPr>
+          <w:lang w:val="en-US"/>
+        </w:rPr>
+        <w:t>Heterogeneous swarming presents an opportunity to broaden the scope and applications of robotic swarms, enabling robots with differing degrees of computational power, sensors and mobility to work together</w:t>
+      </w:r>
+      <w:r>
+        <w:rPr>
+          <w:lang w:val="en-US"/>
+        </w:rPr>
+        <w:t>.</w:t>
+      </w:r>
+      <w:r>
+        <w:rPr>
+          <w:lang w:val="en-US"/>
+        </w:rPr>
+        <w:t xml:space="preserve"> While many classical tasks of robotics swarms, which are loosely based on patterns found in nature, such as path finding and  </w:t>
+      </w:r>
+    </w:p>
+    <w:p>
+      <w:pPr>
+        <w:rPr>
+          <w:lang w:val="en-US"/>
+        </w:rPr>
+      </w:pPr>
+      <w:r>
+        <w:rPr>
+          <w:lang w:val="en-US"/>
+        </w:rPr>
+        <w:t>Research needs (gap in knowledge)</w:t>
+      </w:r>
+    </w:p>
+    <w:p>
+      <w:pPr>
+        <w:rPr>
+          <w:lang w:val="en-US"/>
+        </w:rPr>
+      </w:pPr>
+      <w:r>
+        <w:rPr>
+          <w:lang w:val="en-US"/>
+        </w:rPr>
+        <w:t>purpose/aim (objectives of research)</w:t>
+      </w:r>
+    </w:p>
+    <w:p>
+      <w:pPr>
+        <w:pStyle w:val="Heading1"/>
+        <w:rPr>
+          <w:lang w:val="en-US"/>
+        </w:rPr>
+      </w:pPr>
+      <w:r>
+        <w:rPr>
+          <w:lang w:val="en-US"/>
+        </w:rPr>
+        <w:t>Background Info</w:t>
+      </w:r>
+    </w:p>
+    <w:p>
+      <w:pPr>
+        <w:rPr>
+          <w:lang w:val="en-US"/>
+        </w:rPr>
+      </w:pPr>
+    </w:p>
+    <w:p>
+      <w:pPr>
+        <w:pStyle w:val="Heading2"/>
+        <w:rPr>
+          <w:lang w:val="en-US"/>
+        </w:rPr>
+      </w:pPr>
+      <w:r>
+        <w:rPr>
+          <w:lang w:val="en-US"/>
+        </w:rPr>
+        <w:t>Swarming model and formations</w:t>
+      </w:r>
+    </w:p>
+    <w:p>
+      <w:pPr>
+        <w:pStyle w:val="ListParagraph"/>
+        <w:numPr>
+          <w:ilvl w:val="1"/>
+          <w:numId w:val="2"/>
+        </w:numPr>
+        <w:rPr>
+          <w:lang w:val="en-US"/>
+        </w:rPr>
+      </w:pPr>
+    </w:p>
+    <w:p>
+      <w:pPr>
+        <w:pStyle w:val="Heading2"/>
+        <w:rPr>
+          <w:lang w:val="en-US"/>
+        </w:rPr>
+      </w:pPr>
+      <w:r>
+        <w:rPr>
+          <w:lang w:val="en-US"/>
+        </w:rPr>
+        <w:t>Swarming algorithms</w:t>
+      </w:r>
+    </w:p>
+    <w:p>
+      <w:pPr>
+        <w:rPr>
+          <w:bCs/>
+          <w:lang w:val="en-US"/>
+        </w:rPr>
+      </w:pPr>
+      <w:r>
+        <w:rPr>
+          <w:lang w:val="en-US"/>
+        </w:rPr>
+        <w:t xml:space="preserve">The </w:t>
+      </w:r>
+      <w:proofErr w:type="spellStart"/>
+      <w:r>
+        <w:rPr>
+          <w:b/>
+          <w:bCs/>
+          <w:lang w:val="en-US"/>
+        </w:rPr>
+        <w:t>boid</w:t>
+      </w:r>
+      <w:proofErr w:type="spellEnd"/>
+      <w:r>
+        <w:rPr>
+          <w:b/>
+          <w:bCs/>
+        </w:rPr>
+        <w:t xml:space="preserve">s </w:t>
+      </w:r>
+      <w:r>
+        <w:rPr>
+          <w:bCs/>
+        </w:rPr>
+        <w:t xml:space="preserve">model was initially conceptualised by Craig Reynolds in 1986, which simulated the flocking motions of birds, </w:t>
+      </w:r>
+    </w:p>
+    <w:p>
+      <w:pPr>
+        <w:pStyle w:val="Heading2"/>
+        <w:rPr>
+          <w:lang w:val="en-US"/>
+        </w:rPr>
+      </w:pPr>
+      <w:r>
+        <w:rPr>
+          <w:lang w:val="en-US"/>
+        </w:rPr>
+        <w:t>Symmetric &amp; asymmetric swarms of heterogenous robots</w:t>
+      </w:r>
+    </w:p>
+    <w:p>
+      <w:pPr>
+        <w:rPr>
+          <w:lang w:val="en-US"/>
+        </w:rPr>
+      </w:pPr>
+    </w:p>
+    <w:p>
+      <w:pPr>
+        <w:rPr>
+          <w:lang w:val="en-US"/>
+        </w:rPr>
+      </w:pPr>
+    </w:p>
+    <w:p>
+      <w:pPr>
+        <w:rPr>
+          <w:lang w:val="en-US"/>
+        </w:rPr>
+      </w:pPr>
+    </w:p>
+    <w:p>
+      <w:pPr>
+        <w:rPr>
+          <w:lang w:val="en-US"/>
+        </w:rPr>
+      </w:pPr>
+    </w:p>
+    <w:p>
+      <w:pPr>
+        <w:rPr>
+          <w:lang w:val="en-US"/>
+        </w:rPr>
+      </w:pPr>
+    </w:p>
+    <w:p>
+      <w:pPr>
+        <w:pStyle w:val="Heading1"/>
+        <w:rPr>
+          <w:lang w:val="en-US"/>
+        </w:rPr>
+      </w:pPr>
+      <w:r>
+        <w:rPr>
+          <w:lang w:val="en-US"/>
+        </w:rPr>
+        <w:t>Literature Review</w:t>
+      </w:r>
+    </w:p>
+    <w:p>
+      <w:pPr>
+        <w:pStyle w:val="ListParagraph"/>
+        <w:rPr>
+          <w:i/>
+          <w:iCs/>
+        </w:rPr>
+      </w:pPr>
+      <w:r>
+        <w:rPr>
+          <w:i/>
+          <w:iCs/>
+        </w:rPr>
+        <w:t>Cite the most significant historical sources that form the foundation underlying the topic that will be extended in your report. The seminal literature.</w:t>
+      </w:r>
+    </w:p>
+    <w:p>
+      <w:pPr>
+        <w:pStyle w:val="ListParagraph"/>
+        <w:rPr>
+          <w:i/>
+          <w:iCs/>
+        </w:rPr>
+      </w:pPr>
+    </w:p>
+    <w:p>
+      <w:pPr>
+        <w:pStyle w:val="ListParagraph"/>
+        <w:rPr>
+          <w:i/>
+          <w:iCs/>
+        </w:rPr>
+      </w:pPr>
+      <w:r>
+        <w:rPr>
+          <w:i/>
+          <w:iCs/>
+        </w:rPr>
+        <w:t>Focus on the cutting-edge knowledge base and the significant differences between the work that has already been published and the new contribution that your report is presenting.</w:t>
+      </w:r>
+    </w:p>
+    <w:p>
+      <w:pPr>
+        <w:pStyle w:val="ListParagraph"/>
+        <w:rPr>
+          <w:i/>
+          <w:iCs/>
+        </w:rPr>
+      </w:pPr>
+    </w:p>
+    <w:p>
+      <w:pPr>
+        <w:pStyle w:val="ListParagraph"/>
+        <w:rPr>
+          <w:i/>
+          <w:iCs/>
+        </w:rPr>
+      </w:pPr>
+      <w:r>
+        <w:rPr>
+          <w:i/>
+          <w:iCs/>
+        </w:rPr>
+        <w:t>Guiding principle:</w:t>
+      </w:r>
+    </w:p>
+    <w:p>
+      <w:pPr>
+        <w:pStyle w:val="ListParagraph"/>
+        <w:rPr>
+          <w:i/>
+          <w:iCs/>
+        </w:rPr>
+      </w:pPr>
+      <w:r>
+        <w:rPr>
+          <w:i/>
+          <w:iCs/>
+        </w:rPr>
+        <w:t xml:space="preserve">     “The literature review identiﬁes the seminal historical contributions, outlines the state of knowledge, and justiﬁes the novelty of the article’s contribution.”</w:t>
+      </w:r>
+    </w:p>
+    <w:p>
+      <w:pPr>
+        <w:rPr>
+          <w:lang w:val="en-US"/>
+        </w:rPr>
+      </w:pPr>
+      <w:r>
+        <w:rPr>
+          <w:lang w:val="en-US"/>
+        </w:rPr>
+        <w:t xml:space="preserve">Reasons: </w:t>
       </w:r>
     </w:p>
     <w:p>
@@ -34,7 +548,7 @@
         <w:pStyle w:val="ListParagraph"/>
         <w:numPr>
           <w:ilvl w:val="0"/>
-          <w:numId w:val="1"/>
+          <w:numId w:val="6"/>
         </w:numPr>
         <w:rPr>
           <w:lang w:val="en-US"/>
@@ -44,21 +558,21 @@
         <w:rPr>
           <w:lang w:val="en-US"/>
         </w:rPr>
-        <w:t xml:space="preserve">Heterogenous swarming allows for uses of multiple different types of </w:t>
-      </w:r>
-      <w:proofErr w:type="gramStart"/>
-      <w:r>
-        <w:rPr>
-          <w:lang w:val="en-US"/>
-        </w:rPr>
-        <w:t>robot</w:t>
-      </w:r>
-      <w:proofErr w:type="gramEnd"/>
-      <w:r>
-        <w:rPr>
-          <w:lang w:val="en-US"/>
-        </w:rPr>
-        <w:t xml:space="preserve"> with different abilities to adapt within the same swarming behaviour</w:t>
+        <w:t xml:space="preserve">there are currently no papers on </w:t>
+      </w:r>
+      <w:proofErr w:type="spellStart"/>
+      <w:r>
+        <w:rPr>
+          <w:lang w:val="en-US"/>
+        </w:rPr>
+        <w:t>boid</w:t>
+      </w:r>
+      <w:proofErr w:type="spellEnd"/>
+      <w:r>
+        <w:rPr>
+          <w:lang w:val="en-US"/>
+        </w:rPr>
+        <w:t xml:space="preserve">-based heterogeneous emergent formations </w:t>
       </w:r>
     </w:p>
     <w:p>
@@ -66,7 +580,7 @@
         <w:pStyle w:val="ListParagraph"/>
         <w:numPr>
           <w:ilvl w:val="0"/>
-          <w:numId w:val="1"/>
+          <w:numId w:val="6"/>
         </w:numPr>
         <w:rPr>
           <w:lang w:val="en-US"/>
@@ -76,7 +590,19 @@
         <w:rPr>
           <w:lang w:val="en-US"/>
         </w:rPr>
-        <w:t>Symmetric vs asymmetric swarms</w:t>
+        <w:t xml:space="preserve">No swarming </w:t>
+      </w:r>
+      <w:r>
+        <w:rPr>
+          <w:lang w:val="en-US"/>
+        </w:rPr>
+        <w:t>applications of low-cost eas</w:t>
+      </w:r>
+      <w:r>
+        <w:rPr>
+          <w:lang w:val="en-US"/>
+        </w:rPr>
+        <w:t>ily accessible robot platforms (Sphero BOLT and RVR)</w:t>
       </w:r>
     </w:p>
     <w:p>
@@ -84,50 +610,165 @@
         <w:pStyle w:val="ListParagraph"/>
         <w:numPr>
           <w:ilvl w:val="0"/>
-          <w:numId w:val="1"/>
+          <w:numId w:val="6"/>
         </w:numPr>
         <w:rPr>
           <w:lang w:val="en-US"/>
         </w:rPr>
       </w:pPr>
-      <w:proofErr w:type="spellStart"/>
-      <w:r>
-        <w:rPr>
-          <w:lang w:val="en-US"/>
-        </w:rPr>
-        <w:t>Boid</w:t>
-      </w:r>
-      <w:r>
-        <w:rPr>
-          <w:lang w:val="en-US"/>
-        </w:rPr>
-        <w:t>s</w:t>
-      </w:r>
-      <w:proofErr w:type="spellEnd"/>
-      <w:r>
-        <w:rPr>
-          <w:lang w:val="en-US"/>
-        </w:rPr>
-        <w:t xml:space="preserve"> model</w:t>
-      </w:r>
-      <w:r>
-        <w:rPr>
-          <w:lang w:val="en-US"/>
-        </w:rPr>
-        <w:br/>
-      </w:r>
-    </w:p>
-    <w:p>
-      <w:pPr>
-        <w:rPr>
-          <w:lang w:val="en-US"/>
-        </w:rPr>
-      </w:pPr>
-      <w:r>
-        <w:rPr>
-          <w:lang w:val="en-US"/>
-        </w:rPr>
-        <w:t>Introduction</w:t>
+    </w:p>
+    <w:p>
+      <w:pPr>
+        <w:rPr>
+          <w:lang w:val="en-US"/>
+        </w:rPr>
+      </w:pPr>
+    </w:p>
+    <w:p>
+      <w:pPr>
+        <w:rPr>
+          <w:lang w:val="en-US"/>
+        </w:rPr>
+      </w:pPr>
+      <w:r>
+        <w:rPr>
+          <w:lang w:val="en-US"/>
+        </w:rPr>
+        <w:t>Swarm Robotics</w:t>
+      </w:r>
+    </w:p>
+    <w:p>
+      <w:pPr>
+        <w:rPr>
+          <w:lang w:val="en-US"/>
+        </w:rPr>
+      </w:pPr>
+      <w:r>
+        <w:rPr>
+          <w:lang w:val="en-US"/>
+        </w:rPr>
+        <w:t>Heterogeneous Swarms</w:t>
+      </w:r>
+    </w:p>
+    <w:p>
+      <w:pPr>
+        <w:rPr>
+          <w:lang w:val="en-US"/>
+        </w:rPr>
+      </w:pPr>
+    </w:p>
+    <w:p>
+      <w:pPr>
+        <w:pStyle w:val="Heading1"/>
+        <w:rPr>
+          <w:lang w:val="en-US"/>
+        </w:rPr>
+      </w:pPr>
+      <w:r>
+        <w:rPr>
+          <w:lang w:val="en-US"/>
+        </w:rPr>
+        <w:t>Project Management</w:t>
+      </w:r>
+    </w:p>
+    <w:p>
+      <w:pPr>
+        <w:rPr>
+          <w:b/>
+          <w:bCs/>
+          <w:lang w:val="en-US"/>
+        </w:rPr>
+      </w:pPr>
+      <w:r>
+        <w:rPr>
+          <w:b/>
+          <w:bCs/>
+          <w:lang w:val="en-US"/>
+        </w:rPr>
+        <w:t>Methodology</w:t>
+      </w:r>
+    </w:p>
+    <w:p>
+      <w:pPr>
+        <w:ind w:firstLine="720"/>
+        <w:rPr>
+          <w:b/>
+          <w:bCs/>
+          <w:lang w:val="en-US"/>
+        </w:rPr>
+      </w:pPr>
+      <w:r>
+        <w:rPr>
+          <w:b/>
+          <w:bCs/>
+          <w:lang w:val="en-US"/>
+        </w:rPr>
+        <w:t>Research Design</w:t>
+      </w:r>
+    </w:p>
+    <w:p>
+      <w:pPr>
+        <w:ind w:firstLine="720"/>
+        <w:rPr>
+          <w:b/>
+          <w:bCs/>
+          <w:lang w:val="en-US"/>
+        </w:rPr>
+      </w:pPr>
+      <w:r>
+        <w:rPr>
+          <w:b/>
+          <w:bCs/>
+          <w:lang w:val="en-US"/>
+        </w:rPr>
+        <w:t>Background Theory and Analysis</w:t>
+      </w:r>
+    </w:p>
+    <w:p>
+      <w:pPr>
+        <w:rPr>
+          <w:b/>
+          <w:bCs/>
+          <w:lang w:val="en-US"/>
+        </w:rPr>
+      </w:pPr>
+      <w:r>
+        <w:rPr>
+          <w:b/>
+          <w:bCs/>
+          <w:lang w:val="en-US"/>
+        </w:rPr>
+        <w:t>Timeline</w:t>
+      </w:r>
+    </w:p>
+    <w:p>
+      <w:pPr>
+        <w:rPr>
+          <w:lang w:val="en-US"/>
+        </w:rPr>
+      </w:pPr>
+      <w:r>
+        <w:rPr>
+          <w:lang w:val="en-US"/>
+        </w:rPr>
+        <w:t>[insert Gantt chart]</w:t>
+      </w:r>
+    </w:p>
+    <w:p>
+      <w:pPr>
+        <w:rPr>
+          <w:b/>
+          <w:bCs/>
+          <w:lang w:val="en-US"/>
+        </w:rPr>
+      </w:pPr>
+      <w:r>
+        <w:rPr>
+          <w:b/>
+          <w:bCs/>
+          <w:lang w:val="en-US"/>
+        </w:rPr>
+        <w:t>Current Progress</w:t>
       </w:r>
     </w:p>
     <w:p>
@@ -145,7 +786,7 @@
         <w:rPr>
           <w:lang w:val="en-US"/>
         </w:rPr>
-        <w:t>Motivation</w:t>
+        <w:t>Investigations into SPHERO BOLT and RVR capabilities</w:t>
       </w:r>
     </w:p>
     <w:p>
@@ -163,7 +804,7 @@
         <w:rPr>
           <w:lang w:val="en-US"/>
         </w:rPr>
-        <w:t>Project Scope</w:t>
+        <w:t>Testing SPHERO BOLT running off of RVR Pi</w:t>
       </w:r>
     </w:p>
     <w:p>
@@ -181,20 +822,24 @@
         <w:rPr>
           <w:lang w:val="en-US"/>
         </w:rPr>
-        <w:t>Potential Extensions</w:t>
-      </w:r>
-    </w:p>
-    <w:p>
-      <w:pPr>
-        <w:rPr>
-          <w:lang w:val="en-US"/>
-        </w:rPr>
-      </w:pPr>
-      <w:r>
-        <w:rPr>
-          <w:lang w:val="en-US"/>
-        </w:rPr>
-        <w:t>Background Info</w:t>
+        <w:t xml:space="preserve">Testing full swarm under ViCON </w:t>
+      </w:r>
+    </w:p>
+    <w:p>
+      <w:pPr>
+        <w:rPr>
+          <w:b/>
+          <w:bCs/>
+          <w:lang w:val="en-US"/>
+        </w:rPr>
+      </w:pPr>
+      <w:r>
+        <w:rPr>
+          <w:b/>
+          <w:bCs/>
+          <w:lang w:val="en-US"/>
+        </w:rPr>
+        <w:t>Future Work</w:t>
       </w:r>
     </w:p>
     <w:p>
@@ -212,133 +857,100 @@
         <w:rPr>
           <w:lang w:val="en-US"/>
         </w:rPr>
-        <w:t>Swarming model and formations</w:t>
+        <w:lastRenderedPageBreak/>
+        <w:t>Final Product and Evaluation</w:t>
+      </w:r>
+    </w:p>
+    <w:p>
+      <w:pPr>
+        <w:pStyle w:val="Heading1"/>
+        <w:rPr>
+          <w:lang w:val="en-US"/>
+        </w:rPr>
+      </w:pPr>
+      <w:r>
+        <w:rPr>
+          <w:lang w:val="en-US"/>
+        </w:rPr>
+        <w:t>Conclusi</w:t>
+      </w:r>
+      <w:r>
+        <w:rPr>
+          <w:lang w:val="en-US"/>
+        </w:rPr>
+        <w:t>on</w:t>
       </w:r>
     </w:p>
     <w:p>
       <w:pPr>
         <w:pStyle w:val="ListParagraph"/>
-        <w:numPr>
-          <w:ilvl w:val="0"/>
-          <w:numId w:val="2"/>
-        </w:numPr>
-        <w:rPr>
-          <w:lang w:val="en-US"/>
-        </w:rPr>
-      </w:pPr>
-      <w:r>
-        <w:rPr>
-          <w:lang w:val="en-US"/>
-        </w:rPr>
-        <w:t>Swarming algorithms</w:t>
+        <w:rPr>
+          <w:lang w:val="en-US"/>
+        </w:rPr>
+      </w:pPr>
+      <w:r>
+        <w:rPr>
+          <w:lang w:val="en-US"/>
+        </w:rPr>
+        <w:t>Objective</w:t>
       </w:r>
     </w:p>
     <w:p>
       <w:pPr>
         <w:pStyle w:val="ListParagraph"/>
-        <w:numPr>
-          <w:ilvl w:val="0"/>
-          <w:numId w:val="2"/>
-        </w:numPr>
-        <w:rPr>
-          <w:lang w:val="en-US"/>
-        </w:rPr>
-      </w:pPr>
-      <w:r>
-        <w:rPr>
-          <w:lang w:val="en-US"/>
-        </w:rPr>
-        <w:t>Symmetric &amp; asymmetric swarms of heterogenous robots</w:t>
-      </w:r>
-    </w:p>
-    <w:p>
-      <w:pPr>
-        <w:rPr>
-          <w:lang w:val="en-US"/>
-        </w:rPr>
-      </w:pPr>
-      <w:r>
-        <w:rPr>
-          <w:lang w:val="en-US"/>
-        </w:rPr>
-        <w:t>Literature Review</w:t>
+        <w:rPr>
+          <w:lang w:val="en-US"/>
+        </w:rPr>
+      </w:pPr>
+      <w:proofErr w:type="spellStart"/>
+      <w:r>
+        <w:rPr>
+          <w:lang w:val="en-US"/>
+        </w:rPr>
+        <w:t>Summarise</w:t>
+      </w:r>
+      <w:proofErr w:type="spellEnd"/>
+      <w:r>
+        <w:rPr>
+          <w:lang w:val="en-US"/>
+        </w:rPr>
+        <w:t xml:space="preserve"> the research proposal</w:t>
       </w:r>
     </w:p>
     <w:p>
       <w:pPr>
         <w:pStyle w:val="ListParagraph"/>
-        <w:numPr>
-          <w:ilvl w:val="0"/>
-          <w:numId w:val="2"/>
-        </w:numPr>
-        <w:rPr>
-          <w:lang w:val="en-US"/>
-        </w:rPr>
-      </w:pPr>
-    </w:p>
-    <w:p>
-      <w:pPr>
-        <w:rPr>
-          <w:lang w:val="en-US"/>
-        </w:rPr>
-      </w:pPr>
-      <w:r>
-        <w:rPr>
-          <w:lang w:val="en-US"/>
-        </w:rPr>
-        <w:t>Planning</w:t>
-      </w:r>
-    </w:p>
-    <w:p>
-      <w:pPr>
-        <w:rPr>
-          <w:lang w:val="en-US"/>
-        </w:rPr>
-      </w:pPr>
-      <w:r>
-        <w:rPr>
-          <w:lang w:val="en-US"/>
-        </w:rPr>
-        <w:t>Methodology</w:t>
-      </w:r>
-    </w:p>
-    <w:p>
-      <w:pPr>
-        <w:rPr>
-          <w:lang w:val="en-US"/>
-        </w:rPr>
-      </w:pPr>
-      <w:r>
-        <w:rPr>
-          <w:lang w:val="en-US"/>
-        </w:rPr>
-        <w:t>Current Progress</w:t>
-      </w:r>
-    </w:p>
-    <w:p>
-      <w:pPr>
-        <w:rPr>
-          <w:lang w:val="en-US"/>
-        </w:rPr>
-      </w:pPr>
-      <w:r>
-        <w:rPr>
-          <w:lang w:val="en-US"/>
-        </w:rPr>
-        <w:t>Future Work</w:t>
-      </w:r>
-    </w:p>
-    <w:p>
-      <w:pPr>
-        <w:rPr>
-          <w:lang w:val="en-US"/>
-        </w:rPr>
-      </w:pPr>
-      <w:r>
-        <w:rPr>
-          <w:lang w:val="en-US"/>
-        </w:rPr>
-        <w:t>Conclusion</w:t>
+        <w:rPr>
+          <w:lang w:val="en-US"/>
+        </w:rPr>
+      </w:pPr>
+      <w:proofErr w:type="spellStart"/>
+      <w:r>
+        <w:rPr>
+          <w:lang w:val="en-US"/>
+        </w:rPr>
+        <w:t>Summarise</w:t>
+      </w:r>
+      <w:proofErr w:type="spellEnd"/>
+      <w:r>
+        <w:rPr>
+          <w:lang w:val="en-US"/>
+        </w:rPr>
+        <w:t xml:space="preserve"> work done and future work</w:t>
+      </w:r>
+    </w:p>
+    <w:p>
+      <w:pPr>
+        <w:pStyle w:val="ListParagraph"/>
+        <w:rPr>
+          <w:lang w:val="en-US"/>
+        </w:rPr>
+      </w:pPr>
+      <w:r>
+        <w:rPr>
+          <w:lang w:val="en-US"/>
+        </w:rPr>
+        <w:t>Value of research, including responding to the gap in literature</w:t>
       </w:r>
     </w:p>
     <w:sectPr>
@@ -354,6 +966,119 @@
 <file path=word/numbering.xml><?xml version="1.0" encoding="utf-8"?>
 <w:numbering xmlns:wpc="http://schemas.microsoft.com/office/word/2010/wordprocessingCanvas" xmlns:cx="http://schemas.microsoft.com/office/drawing/2014/chartex" xmlns:cx1="http://schemas.microsoft.com/office/drawing/2015/9/8/chartex" xmlns:cx2="http://schemas.microsoft.com/office/drawing/2015/10/21/chartex" xmlns:cx3="http://schemas.microsoft.com/office/drawing/2016/5/9/chartex" xmlns:cx4="http://schemas.microsoft.com/office/drawing/2016/5/10/chartex" xmlns:cx5="http://schemas.microsoft.com/office/drawing/2016/5/11/chartex" xmlns:cx6="http://schemas.microsoft.com/office/drawing/2016/5/12/chartex" xmlns:cx7="http://schemas.microsoft.com/office/drawing/2016/5/13/chartex" xmlns:cx8="http://schemas.microsoft.com/office/drawing/2016/5/14/chartex" xmlns:mc="http://schemas.openxmlformats.org/markup-compatibility/2006" xmlns:aink="http://schemas.microsoft.com/office/drawing/2016/ink" xmlns:am3d="http://schemas.microsoft.com/office/drawing/2017/model3d" xmlns:o="urn:schemas-microsoft-com:office:office" xmlns:oel="http://schemas.microsoft.com/office/2019/extlst" xmlns:r="http://schemas.openxmlformats.org/officeDocument/2006/relationships" xmlns:m="http://schemas.openxmlformats.org/officeDocument/2006/math" xmlns:v="urn:schemas-microsoft-com:vml" xmlns:wp14="http://schemas.microsoft.com/office/word/2010/wordprocessingDrawing" xmlns:wp="http://schemas.openxmlformats.org/drawingml/2006/wordprocessingDrawing" xmlns:w10="urn:schemas-microsoft-com:office:word" xmlns:w="http://schemas.openxmlformats.org/wordprocessingml/2006/main" xmlns:w14="http://schemas.microsoft.com/office/word/2010/wordml" xmlns:w15="http://schemas.microsoft.com/office/word/2012/wordml" xmlns:w16cex="http://schemas.microsoft.com/office/word/2018/wordml/cex" xmlns:w16cid="http://schemas.microsoft.com/office/word/2016/wordml/cid" xmlns:w16="http://schemas.microsoft.com/office/word/2018/wordml" xmlns:w16du="http://schemas.microsoft.com/office/word/2023/wordml/word16du" xmlns:w16sdtdh="http://schemas.microsoft.com/office/word/2020/wordml/sdtdatahash" xmlns:w16se="http://schemas.microsoft.com/office/word/2015/wordml/symex" xmlns:wpg="http://schemas.microsoft.com/office/word/2010/wordprocessingGroup" xmlns:wpi="http://schemas.microsoft.com/office/word/2010/wordprocessingInk" xmlns:wne="http://schemas.microsoft.com/office/word/2006/wordml" xmlns:wps="http://schemas.microsoft.com/office/word/2010/wordprocessingShape" mc:Ignorable="w14 w15 w16se w16cid w16 w16cex w16sdtdh w16du wp14">
   <w:abstractNum w:abstractNumId="0" w15:restartNumberingAfterBreak="0">
+    <w:nsid w:val="0FA00F59"/>
+    <w:multiLevelType w:val="hybridMultilevel"/>
+    <w:tmpl w:val="E70AEDC8"/>
+    <w:lvl w:ilvl="0" w:tplc="A96402E8">
+      <w:start w:val="1"/>
+      <w:numFmt w:val="decimal"/>
+      <w:lvlText w:val="%1."/>
+      <w:lvlJc w:val="left"/>
+      <w:pPr>
+        <w:tabs>
+          <w:tab w:val="num" w:pos="720"/>
+        </w:tabs>
+        <w:ind w:left="720" w:hanging="360"/>
+      </w:pPr>
+    </w:lvl>
+    <w:lvl w:ilvl="1" w:tplc="E8B05E0C" w:tentative="1">
+      <w:start w:val="1"/>
+      <w:numFmt w:val="decimal"/>
+      <w:lvlText w:val="%2."/>
+      <w:lvlJc w:val="left"/>
+      <w:pPr>
+        <w:tabs>
+          <w:tab w:val="num" w:pos="1440"/>
+        </w:tabs>
+        <w:ind w:left="1440" w:hanging="360"/>
+      </w:pPr>
+    </w:lvl>
+    <w:lvl w:ilvl="2" w:tplc="5428F18C" w:tentative="1">
+      <w:start w:val="1"/>
+      <w:numFmt w:val="decimal"/>
+      <w:lvlText w:val="%3."/>
+      <w:lvlJc w:val="left"/>
+      <w:pPr>
+        <w:tabs>
+          <w:tab w:val="num" w:pos="2160"/>
+        </w:tabs>
+        <w:ind w:left="2160" w:hanging="360"/>
+      </w:pPr>
+    </w:lvl>
+    <w:lvl w:ilvl="3" w:tplc="37FE5D84" w:tentative="1">
+      <w:start w:val="1"/>
+      <w:numFmt w:val="decimal"/>
+      <w:lvlText w:val="%4."/>
+      <w:lvlJc w:val="left"/>
+      <w:pPr>
+        <w:tabs>
+          <w:tab w:val="num" w:pos="2880"/>
+        </w:tabs>
+        <w:ind w:left="2880" w:hanging="360"/>
+      </w:pPr>
+    </w:lvl>
+    <w:lvl w:ilvl="4" w:tplc="E848D4A8" w:tentative="1">
+      <w:start w:val="1"/>
+      <w:numFmt w:val="decimal"/>
+      <w:lvlText w:val="%5."/>
+      <w:lvlJc w:val="left"/>
+      <w:pPr>
+        <w:tabs>
+          <w:tab w:val="num" w:pos="3600"/>
+        </w:tabs>
+        <w:ind w:left="3600" w:hanging="360"/>
+      </w:pPr>
+    </w:lvl>
+    <w:lvl w:ilvl="5" w:tplc="D42C2284" w:tentative="1">
+      <w:start w:val="1"/>
+      <w:numFmt w:val="decimal"/>
+      <w:lvlText w:val="%6."/>
+      <w:lvlJc w:val="left"/>
+      <w:pPr>
+        <w:tabs>
+          <w:tab w:val="num" w:pos="4320"/>
+        </w:tabs>
+        <w:ind w:left="4320" w:hanging="360"/>
+      </w:pPr>
+    </w:lvl>
+    <w:lvl w:ilvl="6" w:tplc="71E6F6D8" w:tentative="1">
+      <w:start w:val="1"/>
+      <w:numFmt w:val="decimal"/>
+      <w:lvlText w:val="%7."/>
+      <w:lvlJc w:val="left"/>
+      <w:pPr>
+        <w:tabs>
+          <w:tab w:val="num" w:pos="5040"/>
+        </w:tabs>
+        <w:ind w:left="5040" w:hanging="360"/>
+      </w:pPr>
+    </w:lvl>
+    <w:lvl w:ilvl="7" w:tplc="72664C74" w:tentative="1">
+      <w:start w:val="1"/>
+      <w:numFmt w:val="decimal"/>
+      <w:lvlText w:val="%8."/>
+      <w:lvlJc w:val="left"/>
+      <w:pPr>
+        <w:tabs>
+          <w:tab w:val="num" w:pos="5760"/>
+        </w:tabs>
+        <w:ind w:left="5760" w:hanging="360"/>
+      </w:pPr>
+    </w:lvl>
+    <w:lvl w:ilvl="8" w:tplc="527837B8" w:tentative="1">
+      <w:start w:val="1"/>
+      <w:numFmt w:val="decimal"/>
+      <w:lvlText w:val="%9."/>
+      <w:lvlJc w:val="left"/>
+      <w:pPr>
+        <w:tabs>
+          <w:tab w:val="num" w:pos="6480"/>
+        </w:tabs>
+        <w:ind w:left="6480" w:hanging="360"/>
+      </w:pPr>
+    </w:lvl>
+  </w:abstractNum>
+  <w:abstractNum w:abstractNumId="1" w15:restartNumberingAfterBreak="0">
     <w:nsid w:val="10EC54DD"/>
     <w:multiLevelType w:val="hybridMultilevel"/>
     <w:tmpl w:val="EC203678"/>
@@ -465,7 +1190,260 @@
       </w:rPr>
     </w:lvl>
   </w:abstractNum>
-  <w:abstractNum w:abstractNumId="1" w15:restartNumberingAfterBreak="0">
+  <w:abstractNum w:abstractNumId="2" w15:restartNumberingAfterBreak="0">
+    <w:nsid w:val="5C7B313E"/>
+    <w:multiLevelType w:val="hybridMultilevel"/>
+    <w:tmpl w:val="C712AE2E"/>
+    <w:lvl w:ilvl="0" w:tplc="927ABA38">
+      <w:start w:val="1"/>
+      <w:numFmt w:val="decimal"/>
+      <w:lvlText w:val="%1."/>
+      <w:lvlJc w:val="left"/>
+      <w:pPr>
+        <w:tabs>
+          <w:tab w:val="num" w:pos="720"/>
+        </w:tabs>
+        <w:ind w:left="720" w:hanging="360"/>
+      </w:pPr>
+    </w:lvl>
+    <w:lvl w:ilvl="1" w:tplc="6FB870BC" w:tentative="1">
+      <w:start w:val="1"/>
+      <w:numFmt w:val="decimal"/>
+      <w:lvlText w:val="%2."/>
+      <w:lvlJc w:val="left"/>
+      <w:pPr>
+        <w:tabs>
+          <w:tab w:val="num" w:pos="1440"/>
+        </w:tabs>
+        <w:ind w:left="1440" w:hanging="360"/>
+      </w:pPr>
+    </w:lvl>
+    <w:lvl w:ilvl="2" w:tplc="74F45792" w:tentative="1">
+      <w:start w:val="1"/>
+      <w:numFmt w:val="decimal"/>
+      <w:lvlText w:val="%3."/>
+      <w:lvlJc w:val="left"/>
+      <w:pPr>
+        <w:tabs>
+          <w:tab w:val="num" w:pos="2160"/>
+        </w:tabs>
+        <w:ind w:left="2160" w:hanging="360"/>
+      </w:pPr>
+    </w:lvl>
+    <w:lvl w:ilvl="3" w:tplc="E0D616E6" w:tentative="1">
+      <w:start w:val="1"/>
+      <w:numFmt w:val="decimal"/>
+      <w:lvlText w:val="%4."/>
+      <w:lvlJc w:val="left"/>
+      <w:pPr>
+        <w:tabs>
+          <w:tab w:val="num" w:pos="2880"/>
+        </w:tabs>
+        <w:ind w:left="2880" w:hanging="360"/>
+      </w:pPr>
+    </w:lvl>
+    <w:lvl w:ilvl="4" w:tplc="CF5EF51A" w:tentative="1">
+      <w:start w:val="1"/>
+      <w:numFmt w:val="decimal"/>
+      <w:lvlText w:val="%5."/>
+      <w:lvlJc w:val="left"/>
+      <w:pPr>
+        <w:tabs>
+          <w:tab w:val="num" w:pos="3600"/>
+        </w:tabs>
+        <w:ind w:left="3600" w:hanging="360"/>
+      </w:pPr>
+    </w:lvl>
+    <w:lvl w:ilvl="5" w:tplc="9DF8B114" w:tentative="1">
+      <w:start w:val="1"/>
+      <w:numFmt w:val="decimal"/>
+      <w:lvlText w:val="%6."/>
+      <w:lvlJc w:val="left"/>
+      <w:pPr>
+        <w:tabs>
+          <w:tab w:val="num" w:pos="4320"/>
+        </w:tabs>
+        <w:ind w:left="4320" w:hanging="360"/>
+      </w:pPr>
+    </w:lvl>
+    <w:lvl w:ilvl="6" w:tplc="DB2CBB9C" w:tentative="1">
+      <w:start w:val="1"/>
+      <w:numFmt w:val="decimal"/>
+      <w:lvlText w:val="%7."/>
+      <w:lvlJc w:val="left"/>
+      <w:pPr>
+        <w:tabs>
+          <w:tab w:val="num" w:pos="5040"/>
+        </w:tabs>
+        <w:ind w:left="5040" w:hanging="360"/>
+      </w:pPr>
+    </w:lvl>
+    <w:lvl w:ilvl="7" w:tplc="E392D5EC" w:tentative="1">
+      <w:start w:val="1"/>
+      <w:numFmt w:val="decimal"/>
+      <w:lvlText w:val="%8."/>
+      <w:lvlJc w:val="left"/>
+      <w:pPr>
+        <w:tabs>
+          <w:tab w:val="num" w:pos="5760"/>
+        </w:tabs>
+        <w:ind w:left="5760" w:hanging="360"/>
+      </w:pPr>
+    </w:lvl>
+    <w:lvl w:ilvl="8" w:tplc="63F07458" w:tentative="1">
+      <w:start w:val="1"/>
+      <w:numFmt w:val="decimal"/>
+      <w:lvlText w:val="%9."/>
+      <w:lvlJc w:val="left"/>
+      <w:pPr>
+        <w:tabs>
+          <w:tab w:val="num" w:pos="6480"/>
+        </w:tabs>
+        <w:ind w:left="6480" w:hanging="360"/>
+      </w:pPr>
+    </w:lvl>
+  </w:abstractNum>
+  <w:abstractNum w:abstractNumId="3" w15:restartNumberingAfterBreak="0">
+    <w:nsid w:val="5D641346"/>
+    <w:multiLevelType w:val="hybridMultilevel"/>
+    <w:tmpl w:val="394A5CB6"/>
+    <w:lvl w:ilvl="0" w:tplc="4B3E0E62">
+      <w:start w:val="1"/>
+      <w:numFmt w:val="bullet"/>
+      <w:lvlText w:val=""/>
+      <w:lvlJc w:val="left"/>
+      <w:pPr>
+        <w:tabs>
+          <w:tab w:val="num" w:pos="720"/>
+        </w:tabs>
+        <w:ind w:left="720" w:hanging="360"/>
+      </w:pPr>
+      <w:rPr>
+        <w:rFonts w:ascii="Wingdings" w:hAnsi="Wingdings" w:hint="default"/>
+      </w:rPr>
+    </w:lvl>
+    <w:lvl w:ilvl="1" w:tplc="29C6D5CE" w:tentative="1">
+      <w:start w:val="1"/>
+      <w:numFmt w:val="bullet"/>
+      <w:lvlText w:val=""/>
+      <w:lvlJc w:val="left"/>
+      <w:pPr>
+        <w:tabs>
+          <w:tab w:val="num" w:pos="1440"/>
+        </w:tabs>
+        <w:ind w:left="1440" w:hanging="360"/>
+      </w:pPr>
+      <w:rPr>
+        <w:rFonts w:ascii="Wingdings" w:hAnsi="Wingdings" w:hint="default"/>
+      </w:rPr>
+    </w:lvl>
+    <w:lvl w:ilvl="2" w:tplc="EF9CC180" w:tentative="1">
+      <w:start w:val="1"/>
+      <w:numFmt w:val="bullet"/>
+      <w:lvlText w:val=""/>
+      <w:lvlJc w:val="left"/>
+      <w:pPr>
+        <w:tabs>
+          <w:tab w:val="num" w:pos="2160"/>
+        </w:tabs>
+        <w:ind w:left="2160" w:hanging="360"/>
+      </w:pPr>
+      <w:rPr>
+        <w:rFonts w:ascii="Wingdings" w:hAnsi="Wingdings" w:hint="default"/>
+      </w:rPr>
+    </w:lvl>
+    <w:lvl w:ilvl="3" w:tplc="E09E9212" w:tentative="1">
+      <w:start w:val="1"/>
+      <w:numFmt w:val="bullet"/>
+      <w:lvlText w:val=""/>
+      <w:lvlJc w:val="left"/>
+      <w:pPr>
+        <w:tabs>
+          <w:tab w:val="num" w:pos="2880"/>
+        </w:tabs>
+        <w:ind w:left="2880" w:hanging="360"/>
+      </w:pPr>
+      <w:rPr>
+        <w:rFonts w:ascii="Wingdings" w:hAnsi="Wingdings" w:hint="default"/>
+      </w:rPr>
+    </w:lvl>
+    <w:lvl w:ilvl="4" w:tplc="68CE02E6" w:tentative="1">
+      <w:start w:val="1"/>
+      <w:numFmt w:val="bullet"/>
+      <w:lvlText w:val=""/>
+      <w:lvlJc w:val="left"/>
+      <w:pPr>
+        <w:tabs>
+          <w:tab w:val="num" w:pos="3600"/>
+        </w:tabs>
+        <w:ind w:left="3600" w:hanging="360"/>
+      </w:pPr>
+      <w:rPr>
+        <w:rFonts w:ascii="Wingdings" w:hAnsi="Wingdings" w:hint="default"/>
+      </w:rPr>
+    </w:lvl>
+    <w:lvl w:ilvl="5" w:tplc="6DC6A08A" w:tentative="1">
+      <w:start w:val="1"/>
+      <w:numFmt w:val="bullet"/>
+      <w:lvlText w:val=""/>
+      <w:lvlJc w:val="left"/>
+      <w:pPr>
+        <w:tabs>
+          <w:tab w:val="num" w:pos="4320"/>
+        </w:tabs>
+        <w:ind w:left="4320" w:hanging="360"/>
+      </w:pPr>
+      <w:rPr>
+        <w:rFonts w:ascii="Wingdings" w:hAnsi="Wingdings" w:hint="default"/>
+      </w:rPr>
+    </w:lvl>
+    <w:lvl w:ilvl="6" w:tplc="55EA5D2C" w:tentative="1">
+      <w:start w:val="1"/>
+      <w:numFmt w:val="bullet"/>
+      <w:lvlText w:val=""/>
+      <w:lvlJc w:val="left"/>
+      <w:pPr>
+        <w:tabs>
+          <w:tab w:val="num" w:pos="5040"/>
+        </w:tabs>
+        <w:ind w:left="5040" w:hanging="360"/>
+      </w:pPr>
+      <w:rPr>
+        <w:rFonts w:ascii="Wingdings" w:hAnsi="Wingdings" w:hint="default"/>
+      </w:rPr>
+    </w:lvl>
+    <w:lvl w:ilvl="7" w:tplc="BE72B2BA" w:tentative="1">
+      <w:start w:val="1"/>
+      <w:numFmt w:val="bullet"/>
+      <w:lvlText w:val=""/>
+      <w:lvlJc w:val="left"/>
+      <w:pPr>
+        <w:tabs>
+          <w:tab w:val="num" w:pos="5760"/>
+        </w:tabs>
+        <w:ind w:left="5760" w:hanging="360"/>
+      </w:pPr>
+      <w:rPr>
+        <w:rFonts w:ascii="Wingdings" w:hAnsi="Wingdings" w:hint="default"/>
+      </w:rPr>
+    </w:lvl>
+    <w:lvl w:ilvl="8" w:tplc="0B5C2C96" w:tentative="1">
+      <w:start w:val="1"/>
+      <w:numFmt w:val="bullet"/>
+      <w:lvlText w:val=""/>
+      <w:lvlJc w:val="left"/>
+      <w:pPr>
+        <w:tabs>
+          <w:tab w:val="num" w:pos="6480"/>
+        </w:tabs>
+        <w:ind w:left="6480" w:hanging="360"/>
+      </w:pPr>
+      <w:rPr>
+        <w:rFonts w:ascii="Wingdings" w:hAnsi="Wingdings" w:hint="default"/>
+      </w:rPr>
+    </w:lvl>
+  </w:abstractNum>
+  <w:abstractNum w:abstractNumId="4" w15:restartNumberingAfterBreak="0">
     <w:nsid w:val="5E536C39"/>
     <w:multiLevelType w:val="hybridMultilevel"/>
     <w:tmpl w:val="4BC892E8"/>
@@ -578,11 +1556,136 @@
       </w:rPr>
     </w:lvl>
   </w:abstractNum>
+  <w:abstractNum w:abstractNumId="5" w15:restartNumberingAfterBreak="0">
+    <w:nsid w:val="74E4267A"/>
+    <w:multiLevelType w:val="hybridMultilevel"/>
+    <w:tmpl w:val="B2C82B0A"/>
+    <w:lvl w:ilvl="0" w:tplc="0C090001">
+      <w:start w:val="1"/>
+      <w:numFmt w:val="bullet"/>
+      <w:lvlText w:val=""/>
+      <w:lvlJc w:val="left"/>
+      <w:pPr>
+        <w:ind w:left="720" w:hanging="360"/>
+      </w:pPr>
+      <w:rPr>
+        <w:rFonts w:ascii="Symbol" w:hAnsi="Symbol" w:hint="default"/>
+      </w:rPr>
+    </w:lvl>
+    <w:lvl w:ilvl="1" w:tplc="0C090003" w:tentative="1">
+      <w:start w:val="1"/>
+      <w:numFmt w:val="bullet"/>
+      <w:lvlText w:val="o"/>
+      <w:lvlJc w:val="left"/>
+      <w:pPr>
+        <w:ind w:left="1440" w:hanging="360"/>
+      </w:pPr>
+      <w:rPr>
+        <w:rFonts w:ascii="Courier New" w:hAnsi="Courier New" w:cs="Courier New" w:hint="default"/>
+      </w:rPr>
+    </w:lvl>
+    <w:lvl w:ilvl="2" w:tplc="0C090005" w:tentative="1">
+      <w:start w:val="1"/>
+      <w:numFmt w:val="bullet"/>
+      <w:lvlText w:val=""/>
+      <w:lvlJc w:val="left"/>
+      <w:pPr>
+        <w:ind w:left="2160" w:hanging="360"/>
+      </w:pPr>
+      <w:rPr>
+        <w:rFonts w:ascii="Wingdings" w:hAnsi="Wingdings" w:hint="default"/>
+      </w:rPr>
+    </w:lvl>
+    <w:lvl w:ilvl="3" w:tplc="0C090001" w:tentative="1">
+      <w:start w:val="1"/>
+      <w:numFmt w:val="bullet"/>
+      <w:lvlText w:val=""/>
+      <w:lvlJc w:val="left"/>
+      <w:pPr>
+        <w:ind w:left="2880" w:hanging="360"/>
+      </w:pPr>
+      <w:rPr>
+        <w:rFonts w:ascii="Symbol" w:hAnsi="Symbol" w:hint="default"/>
+      </w:rPr>
+    </w:lvl>
+    <w:lvl w:ilvl="4" w:tplc="0C090003" w:tentative="1">
+      <w:start w:val="1"/>
+      <w:numFmt w:val="bullet"/>
+      <w:lvlText w:val="o"/>
+      <w:lvlJc w:val="left"/>
+      <w:pPr>
+        <w:ind w:left="3600" w:hanging="360"/>
+      </w:pPr>
+      <w:rPr>
+        <w:rFonts w:ascii="Courier New" w:hAnsi="Courier New" w:cs="Courier New" w:hint="default"/>
+      </w:rPr>
+    </w:lvl>
+    <w:lvl w:ilvl="5" w:tplc="0C090005" w:tentative="1">
+      <w:start w:val="1"/>
+      <w:numFmt w:val="bullet"/>
+      <w:lvlText w:val=""/>
+      <w:lvlJc w:val="left"/>
+      <w:pPr>
+        <w:ind w:left="4320" w:hanging="360"/>
+      </w:pPr>
+      <w:rPr>
+        <w:rFonts w:ascii="Wingdings" w:hAnsi="Wingdings" w:hint="default"/>
+      </w:rPr>
+    </w:lvl>
+    <w:lvl w:ilvl="6" w:tplc="0C090001" w:tentative="1">
+      <w:start w:val="1"/>
+      <w:numFmt w:val="bullet"/>
+      <w:lvlText w:val=""/>
+      <w:lvlJc w:val="left"/>
+      <w:pPr>
+        <w:ind w:left="5040" w:hanging="360"/>
+      </w:pPr>
+      <w:rPr>
+        <w:rFonts w:ascii="Symbol" w:hAnsi="Symbol" w:hint="default"/>
+      </w:rPr>
+    </w:lvl>
+    <w:lvl w:ilvl="7" w:tplc="0C090003" w:tentative="1">
+      <w:start w:val="1"/>
+      <w:numFmt w:val="bullet"/>
+      <w:lvlText w:val="o"/>
+      <w:lvlJc w:val="left"/>
+      <w:pPr>
+        <w:ind w:left="5760" w:hanging="360"/>
+      </w:pPr>
+      <w:rPr>
+        <w:rFonts w:ascii="Courier New" w:hAnsi="Courier New" w:cs="Courier New" w:hint="default"/>
+      </w:rPr>
+    </w:lvl>
+    <w:lvl w:ilvl="8" w:tplc="0C090005" w:tentative="1">
+      <w:start w:val="1"/>
+      <w:numFmt w:val="bullet"/>
+      <w:lvlText w:val=""/>
+      <w:lvlJc w:val="left"/>
+      <w:pPr>
+        <w:ind w:left="6480" w:hanging="360"/>
+      </w:pPr>
+      <w:rPr>
+        <w:rFonts w:ascii="Wingdings" w:hAnsi="Wingdings" w:hint="default"/>
+      </w:rPr>
+    </w:lvl>
+  </w:abstractNum>
   <w:num w:numId="1" w16cid:durableId="1155412817">
+    <w:abstractNumId w:val="4"/>
+  </w:num>
+  <w:num w:numId="2" w16cid:durableId="424303617">
     <w:abstractNumId w:val="1"/>
   </w:num>
-  <w:num w:numId="2" w16cid:durableId="424303617">
+  <w:num w:numId="3" w16cid:durableId="1812092710">
     <w:abstractNumId w:val="0"/>
+  </w:num>
+  <w:num w:numId="4" w16cid:durableId="1758482672">
+    <w:abstractNumId w:val="2"/>
+  </w:num>
+  <w:num w:numId="5" w16cid:durableId="2097091460">
+    <w:abstractNumId w:val="3"/>
+  </w:num>
+  <w:num w:numId="6" w16cid:durableId="1955019555">
+    <w:abstractNumId w:val="5"/>
   </w:num>
 </w:numbering>
 </file>
@@ -1015,7 +2118,6 @@
     <w:next w:val="Normal"/>
     <w:link w:val="Heading2Char"/>
     <w:uiPriority w:val="9"/>
-    <w:semiHidden/>
     <w:unhideWhenUsed/>
     <w:qFormat/>
     <w:rsid w:val="00F13721"/>
@@ -1038,7 +2140,6 @@
     <w:next w:val="Normal"/>
     <w:link w:val="Heading3Char"/>
     <w:uiPriority w:val="9"/>
-    <w:semiHidden/>
     <w:unhideWhenUsed/>
     <w:qFormat/>
     <w:rsid w:val="00F13721"/>
@@ -1190,7 +2291,6 @@
   <w:style w:type="character" w:default="1" w:styleId="DefaultParagraphFont">
     <w:name w:val="Default Paragraph Font"/>
     <w:uiPriority w:val="1"/>
-    <w:semiHidden/>
     <w:unhideWhenUsed/>
   </w:style>
   <w:style w:type="table" w:default="1" w:styleId="TableNormal">
@@ -1232,7 +2332,6 @@
     <w:basedOn w:val="DefaultParagraphFont"/>
     <w:link w:val="Heading2"/>
     <w:uiPriority w:val="9"/>
-    <w:semiHidden/>
     <w:rsid w:val="00F13721"/>
     <w:rPr>
       <w:rFonts w:asciiTheme="majorHAnsi" w:eastAsiaTheme="majorEastAsia" w:hAnsiTheme="majorHAnsi" w:cstheme="majorBidi"/>
@@ -1246,7 +2345,6 @@
     <w:basedOn w:val="DefaultParagraphFont"/>
     <w:link w:val="Heading3"/>
     <w:uiPriority w:val="9"/>
-    <w:semiHidden/>
     <w:rsid w:val="00F13721"/>
     <w:rPr>
       <w:rFonts w:eastAsiaTheme="majorEastAsia" w:cstheme="majorBidi"/>
@@ -1502,6 +2600,18 @@
       <w:smallCaps/>
       <w:color w:val="0F4761" w:themeColor="accent1" w:themeShade="BF"/>
       <w:spacing w:val="5"/>
+    </w:rPr>
+  </w:style>
+  <w:style w:type="character" w:styleId="SubtleEmphasis">
+    <w:name w:val="Subtle Emphasis"/>
+    <w:basedOn w:val="DefaultParagraphFont"/>
+    <w:uiPriority w:val="19"/>
+    <w:qFormat/>
+    <w:rsid w:val="00DF0A1F"/>
+    <w:rPr>
+      <w:i/>
+      <w:iCs/>
+      <w:color w:val="404040" w:themeColor="text1" w:themeTint="BF"/>
     </w:rPr>
   </w:style>
 </w:styles>

</xml_diff>

<commit_message>
added first test of the vicon hetero
</commit_message>
<xml_diff>
--- a/Interim Report.docx
+++ b/Interim Report.docx
@@ -38,6 +38,14 @@
     </w:p>
     <w:p>
       <w:pPr>
+        <w:jc w:val="center"/>
+        <w:rPr>
+          <w:b/>
+        </w:rPr>
+      </w:pPr>
+    </w:p>
+    <w:p>
+      <w:pPr>
         <w:pStyle w:val="TOC1"/>
         <w:tabs>
           <w:tab w:val="right" w:pos="9016"/>
@@ -1292,20 +1300,28 @@
     <w:p>
       <w:pPr>
         <w:rPr>
-          <w:i/>
-          <w:iCs/>
-        </w:rPr>
-      </w:pPr>
-      <w:r>
-        <w:rPr>
           <w:rFonts w:eastAsiaTheme="minorEastAsia"/>
           <w:i/>
           <w:iCs/>
         </w:rPr>
+      </w:pPr>
+      <w:r>
+        <w:rPr>
+          <w:rFonts w:eastAsiaTheme="minorEastAsia"/>
+          <w:i/>
+          <w:iCs/>
+        </w:rPr>
         <w:t>End the introductory paragraph with a general statement of the problem and optional supporting/specifying statements. Specify the general direction of the paper.</w:t>
       </w:r>
     </w:p>
-    <w:p/>
+    <w:p>
+      <w:pPr>
+        <w:rPr>
+          <w:i/>
+          <w:iCs/>
+        </w:rPr>
+      </w:pPr>
+    </w:p>
     <w:p>
       <w:r>
         <w:t xml:space="preserve">(field of research, context and importance) </w:t>
@@ -1597,7 +1613,6 @@
     </w:p>
     <w:p>
       <w:pPr>
-        <w:ind w:firstLine="720"/>
         <w:divId w:val="1833983594"/>
       </w:pPr>
       <w:r>
@@ -1610,12 +1625,26 @@
         <w:rPr>
           <w14:ligatures w14:val="none"/>
         </w:rPr>
-        <w:t xml:space="preserve">ollective behaviour </w:t>
-      </w:r>
+        <w:t xml:space="preserve">ollective </w:t>
+      </w:r>
+      <w:proofErr w:type="spellStart"/>
       <w:r>
         <w:rPr>
           <w14:ligatures w14:val="none"/>
         </w:rPr>
+        <w:t>behaviour</w:t>
+      </w:r>
+      <w:proofErr w:type="spellEnd"/>
+      <w:r>
+        <w:rPr>
+          <w14:ligatures w14:val="none"/>
+        </w:rPr>
+        <w:t xml:space="preserve"> </w:t>
+      </w:r>
+      <w:r>
+        <w:rPr>
+          <w14:ligatures w14:val="none"/>
+        </w:rPr>
         <w:t xml:space="preserve">within swarm intelligence is crucial to the </w:t>
       </w:r>
       <w:r>
@@ -1784,15 +1813,7 @@
         <w:t xml:space="preserve">. In addition to this there </w:t>
       </w:r>
       <w:r>
-        <w:t xml:space="preserve">exists some prevailing research into formation control through emergent </w:t>
-      </w:r>
-      <w:proofErr w:type="spellStart"/>
-      <w:r>
-        <w:t>behaviours</w:t>
-      </w:r>
-      <w:proofErr w:type="spellEnd"/>
-      <w:r>
-        <w:t xml:space="preserve">, which are implemented in a variety of methods seen in </w:t>
+        <w:t xml:space="preserve">exists some prevailing research into formation control through emergent behaviours, which are implemented in a variety of methods seen in </w:t>
       </w:r>
       <w:r>
         <w:fldChar w:fldCharType="begin"/>
@@ -1810,6 +1831,9 @@
         <w:fldChar w:fldCharType="end"/>
       </w:r>
       <w:r>
+        <w:t>,</w:t>
+      </w:r>
+      <w:r>
         <w:t xml:space="preserve"> </w:t>
       </w:r>
       <w:r>
@@ -1832,6 +1856,48 @@
       </w:r>
       <w:r>
         <w:t xml:space="preserve">exist as a large wealth of knowledge in the development and implementation of swarming formation control systems. </w:t>
+      </w:r>
+      <w:r>
+        <w:t xml:space="preserve">However the current research into formation control through emergent behaviours is pervaded by homogeneous swarms </w:t>
+      </w:r>
+      <w:r>
+        <w:fldChar w:fldCharType="begin"/>
+      </w:r>
+      <w:r>
+        <w:instrText xml:space="preserve"> ADDIN ZOTERO_ITEM CSL_CITATION {"citationID":"T0orRJDx","properties":{"formattedCitation":"[14]","plainCitation":"[14]","noteIndex":0},"citationItems":[{"id":159,"uris":["http://zotero.org/users/13882592/items/4LJJM3HL"],"itemData":{"id":159,"type":"webpage","title":"Learning Decentralized Control Policies for Multi-Robot Formation | IEEE Conference Publication | IEEE Xplore","URL":"https://ieeexplore.ieee.org/document/8868898","accessed":{"date-parts":[["2024",5,9]]}}}],"schema":"https://github.com/citation-style-language/schema/raw/master/csl-citation.json"} </w:instrText>
+      </w:r>
+      <w:r>
+        <w:fldChar w:fldCharType="separate"/>
+      </w:r>
+      <w:r>
+        <w:t>[14]</w:t>
+      </w:r>
+      <w:r>
+        <w:fldChar w:fldCharType="end"/>
+      </w:r>
+      <w:r>
+        <w:t>,</w:t>
+      </w:r>
+      <w:r>
+        <w:t xml:space="preserve"> </w:t>
+      </w:r>
+      <w:r>
+        <w:fldChar w:fldCharType="begin"/>
+      </w:r>
+      <w:r>
+        <w:instrText xml:space="preserve"> ADDIN ZOTERO_ITEM CSL_CITATION {"citationID":"wJyMnnbH","properties":{"formattedCitation":"[15]","plainCitation":"[15]","noteIndex":0},"citationItems":[{"id":125,"uris":["http://zotero.org/users/13882592/items/XW7N5JB4"],"itemData":{"id":125,"type":"paper-conference","abstract":"Autonomous robot swarm systems allow to address many inherent limitations of single robot systems, such as scalability and reliability. As a consequence, these have found their way into numerous applications including in the space and aerospace domains like swarm-based asteroid observation or counter-drone systems. However, achieving stable formations around a point of interest using different number of robots and diverse initial conditions can be challenging. In this article we propose a novel method for autonomous robots swarms self-organisation solely relying on their relative position (angle and distance). This work focuses on an evolutionary optimisation approach to calculate the parameters of the swarm, e.g. inter-robot distance, to achieve a reliable formation under different initial conditions. Experiments are conducted using realistic simulations and considering four case studies. The results observed after testing the optimal configurations on 72 unseen scenarios per case study showed the high robustness of our proposal since the desired formation was always achieved. The ability of self-organise around a point of interest maintaining a predefined fixed distance was also validated using real robots.","collection-title":"GECCO '22","container-title":"Proceedings of the Genetic and Evolutionary Computation Conference","DOI":"10.1145/3512290.3528709","event-place":"New York, NY, USA","ISBN":"978-1-4503-9237-2","page":"1281–1289","publisher":"Association for Computing Machinery","publisher-place":"New York, NY, USA","source":"ACM Digital Library","title":"Optimising autonomous robot swarm parameters for stable formation design","URL":"https://dl.acm.org/doi/10.1145/3512290.3528709","author":[{"family":"Stolfi","given":"Daniel H."},{"family":"Danoy","given":"Grégoire"}],"accessed":{"date-parts":[["2024",5,8]]},"issued":{"date-parts":[["2022",7,8]]}}}],"schema":"https://github.com/citation-style-language/schema/raw/master/csl-citation.json"} </w:instrText>
+      </w:r>
+      <w:r>
+        <w:fldChar w:fldCharType="separate"/>
+      </w:r>
+      <w:r>
+        <w:t>[15]</w:t>
+      </w:r>
+      <w:r>
+        <w:fldChar w:fldCharType="end"/>
+      </w:r>
+      <w:r>
+        <w:t xml:space="preserve">. </w:t>
       </w:r>
     </w:p>
     <w:p>
@@ -2010,7 +2076,10 @@
         <w:fldChar w:fldCharType="end"/>
       </w:r>
       <w:r>
-        <w:t xml:space="preserve">. </w:t>
+        <w:t>.</w:t>
+      </w:r>
+      <w:r>
+        <w:t xml:space="preserve"> </w:t>
       </w:r>
     </w:p>
     <w:p>
@@ -2043,7 +2112,11 @@
       </w:r>
       <w:bookmarkEnd w:id="30"/>
     </w:p>
-    <w:p/>
+    <w:p>
+      <w:r>
+        <w:t xml:space="preserve">Heterogeneous swarming provides a wide range of benefits over homogeneous swarms from its basic heterogeneous nature, with new challenges being posed to the field of swarm robotics, heterogeneous swarms provide the opportunity for </w:t>
+      </w:r>
+    </w:p>
     <w:p>
       <w:pPr>
         <w:pStyle w:val="Heading2"/>
@@ -2088,21 +2161,63 @@
       <w:bookmarkEnd w:id="34"/>
     </w:p>
     <w:p>
+      <w:pPr>
+        <w:pStyle w:val="Heading2"/>
+      </w:pPr>
       <w:r>
         <w:t>Methodology</w:t>
       </w:r>
     </w:p>
     <w:p>
+      <w:pPr>
+        <w:pStyle w:val="Text"/>
+      </w:pPr>
+      <w:proofErr w:type="spellStart"/>
+      <w:r>
+        <w:t>asd</w:t>
+      </w:r>
+      <w:proofErr w:type="spellEnd"/>
+    </w:p>
+    <w:p>
+      <w:pPr>
+        <w:pStyle w:val="Heading2"/>
+      </w:pPr>
       <w:r>
         <w:t>Research Design</w:t>
       </w:r>
     </w:p>
     <w:p>
+      <w:pPr>
+        <w:pStyle w:val="Text"/>
+      </w:pPr>
+      <w:proofErr w:type="spellStart"/>
+      <w:r>
+        <w:t>asd</w:t>
+      </w:r>
+      <w:proofErr w:type="spellEnd"/>
+    </w:p>
+    <w:p>
+      <w:pPr>
+        <w:pStyle w:val="Heading2"/>
+      </w:pPr>
       <w:r>
         <w:t>Background Theory and Analysis</w:t>
       </w:r>
     </w:p>
     <w:p>
+      <w:pPr>
+        <w:pStyle w:val="Text"/>
+      </w:pPr>
+      <w:proofErr w:type="spellStart"/>
+      <w:r>
+        <w:t>asd</w:t>
+      </w:r>
+      <w:proofErr w:type="spellEnd"/>
+    </w:p>
+    <w:p>
+      <w:pPr>
+        <w:pStyle w:val="Heading2"/>
+      </w:pPr>
       <w:r>
         <w:t>Timeline</w:t>
       </w:r>
@@ -2113,6 +2228,9 @@
       </w:r>
     </w:p>
     <w:p>
+      <w:pPr>
+        <w:pStyle w:val="Heading2"/>
+      </w:pPr>
       <w:r>
         <w:t>Current Progress</w:t>
       </w:r>
@@ -2136,7 +2254,15 @@
         </w:numPr>
       </w:pPr>
       <w:r>
-        <w:t>Testing SPHERO BOLT running off of RVR Pi</w:t>
+        <w:t xml:space="preserve">Testing SPHERO BOLT running </w:t>
+      </w:r>
+      <w:proofErr w:type="gramStart"/>
+      <w:r>
+        <w:t>off of</w:t>
+      </w:r>
+      <w:proofErr w:type="gramEnd"/>
+      <w:r>
+        <w:t xml:space="preserve"> RVR Pi</w:t>
       </w:r>
     </w:p>
     <w:p>
@@ -2159,6 +2285,9 @@
       </w:r>
     </w:p>
     <w:p>
+      <w:pPr>
+        <w:pStyle w:val="Heading2"/>
+      </w:pPr>
       <w:r>
         <w:t>Future Work</w:t>
       </w:r>
@@ -2197,24 +2326,24 @@
       </w:r>
     </w:p>
     <w:p>
-      <w:proofErr w:type="spellStart"/>
-      <w:r>
-        <w:t>Summarise</w:t>
-      </w:r>
-      <w:proofErr w:type="spellEnd"/>
-      <w:r>
-        <w:t xml:space="preserve"> the research proposal</w:t>
-      </w:r>
-    </w:p>
-    <w:p>
-      <w:proofErr w:type="spellStart"/>
-      <w:r>
-        <w:t>Summarise</w:t>
-      </w:r>
-      <w:proofErr w:type="spellEnd"/>
-      <w:r>
-        <w:t xml:space="preserve"> work done and future work</w:t>
-      </w:r>
+      <w:r>
+        <w:t xml:space="preserve">Summarise the research </w:t>
+      </w:r>
+      <w:proofErr w:type="gramStart"/>
+      <w:r>
+        <w:t>proposal</w:t>
+      </w:r>
+      <w:proofErr w:type="gramEnd"/>
+    </w:p>
+    <w:p>
+      <w:r>
+        <w:t xml:space="preserve">Summarise work done and future </w:t>
+      </w:r>
+      <w:proofErr w:type="gramStart"/>
+      <w:r>
+        <w:t>work</w:t>
+      </w:r>
+      <w:proofErr w:type="gramEnd"/>
     </w:p>
     <w:p>
       <w:r>
@@ -2268,42 +2397,39 @@
       </w:r>
       <w:r>
         <w:tab/>
-        <w:t xml:space="preserve">M. Brambilla, E. Ferrante, M. </w:t>
-      </w:r>
-      <w:proofErr w:type="spellStart"/>
-      <w:r>
-        <w:t>Birattari</w:t>
-      </w:r>
-      <w:proofErr w:type="spellEnd"/>
-      <w:r>
-        <w:t xml:space="preserve">, and M. Dorigo, “Swarm robotics: a review from the swarm engineering perspective,” </w:t>
+        <w:t xml:space="preserve">M. Brambilla, E. Ferrante, M. Birattari, and M. Dorigo, “Swarm robotics: a review from the swarm engineering perspective,” </w:t>
       </w:r>
       <w:r>
         <w:rPr>
           <w:i/>
           <w:iCs/>
         </w:rPr>
-        <w:t xml:space="preserve">Swarm </w:t>
-      </w:r>
-      <w:proofErr w:type="spellStart"/>
+        <w:t>Swarm Intell</w:t>
+      </w:r>
+      <w:r>
+        <w:t>, vol. 7, no. 1, pp. 1–41, Mar. 2013, doi: 10.1007/s11721-012-0075-2.</w:t>
+      </w:r>
+    </w:p>
+    <w:p>
+      <w:pPr>
+        <w:pStyle w:val="Bibliography"/>
+      </w:pPr>
+      <w:r>
+        <w:t>[2]</w:t>
+      </w:r>
+      <w:r>
+        <w:tab/>
+        <w:t xml:space="preserve">C. W. Reynolds, “Flocks, herds and schools: A distributed behavioral model,” in </w:t>
+      </w:r>
       <w:r>
         <w:rPr>
           <w:i/>
           <w:iCs/>
         </w:rPr>
-        <w:t>Intell</w:t>
-      </w:r>
-      <w:proofErr w:type="spellEnd"/>
-      <w:r>
-        <w:t xml:space="preserve">, vol. 7, no. 1, pp. 1–41, Mar. 2013, </w:t>
-      </w:r>
-      <w:proofErr w:type="spellStart"/>
-      <w:r>
-        <w:t>doi</w:t>
-      </w:r>
-      <w:proofErr w:type="spellEnd"/>
-      <w:r>
-        <w:t>: 10.1007/s11721-012-0075-2.</w:t>
+        <w:t>Proceedings of the 14th annual conference on Computer graphics and interactive techniques</w:t>
+      </w:r>
+      <w:r>
+        <w:t>, in SIGGRAPH ’87. New York, NY, USA: Association for Computing Machinery, Aug. 1987, pp. 25–34. doi: 10.1145/37401.37406.</w:t>
       </w:r>
     </w:p>
     <w:p>
@@ -2311,29 +2437,21 @@
         <w:pStyle w:val="Bibliography"/>
       </w:pPr>
       <w:r>
-        <w:t>[2]</w:t>
+        <w:t>[3]</w:t>
       </w:r>
       <w:r>
         <w:tab/>
-        <w:t xml:space="preserve">C. W. Reynolds, “Flocks, herds and schools: A distributed behavioral model,” in </w:t>
+        <w:t xml:space="preserve">A. E. Turgut, H. Çelikkanat, F. Gökçe, and E. Şahin, “Self-organized flocking in mobile robot swarms,” </w:t>
       </w:r>
       <w:r>
         <w:rPr>
           <w:i/>
           <w:iCs/>
         </w:rPr>
-        <w:t>Proceedings of the 14th annual conference on Computer graphics and interactive techniques</w:t>
-      </w:r>
-      <w:r>
-        <w:t xml:space="preserve">, in SIGGRAPH ’87. New York, NY, USA: Association for Computing Machinery, Aug. 1987, pp. 25–34. </w:t>
-      </w:r>
-      <w:proofErr w:type="spellStart"/>
-      <w:r>
-        <w:t>doi</w:t>
-      </w:r>
-      <w:proofErr w:type="spellEnd"/>
-      <w:r>
-        <w:t>: 10.1145/37401.37406.</w:t>
+        <w:t>Swarm Intell</w:t>
+      </w:r>
+      <w:r>
+        <w:t>, vol. 2, no. 2, pp. 97–120, Dec. 2008, doi: 10.1007/s11721-008-0016-2.</w:t>
       </w:r>
     </w:p>
     <w:p>
@@ -2341,46 +2459,67 @@
         <w:pStyle w:val="Bibliography"/>
       </w:pPr>
       <w:r>
-        <w:t>[3]</w:t>
+        <w:t>[4]</w:t>
       </w:r>
       <w:r>
         <w:tab/>
-        <w:t xml:space="preserve">A. E. Turgut, H. </w:t>
-      </w:r>
-      <w:proofErr w:type="spellStart"/>
-      <w:r>
-        <w:t>Çelikkanat</w:t>
-      </w:r>
-      <w:proofErr w:type="spellEnd"/>
-      <w:r>
-        <w:t xml:space="preserve">, F. Gökçe, and E. Şahin, “Self-organized flocking in mobile robot swarms,” </w:t>
+        <w:t>R. B. Walton, F. W. Ciarallo, and L. E. Champagne, “A Unified Digital Twin Approach Incorporating Virtual, Physical, and Prescriptive Analytical Components to Support Adaptive Real-Time Decision-Making.” Rochester, NY, Jun. 28, 2023. doi: 10.2139/ssrn.4494073.</w:t>
+      </w:r>
+    </w:p>
+    <w:p>
+      <w:pPr>
+        <w:pStyle w:val="Bibliography"/>
+      </w:pPr>
+      <w:r>
+        <w:t>[5]</w:t>
+      </w:r>
+      <w:r>
+        <w:tab/>
+        <w:t xml:space="preserve">V. R. Nagarajan and P. Singh, “Obstacle Detection and Avoidance For Mobile Robots Using Monocular Vision,” in </w:t>
       </w:r>
       <w:r>
         <w:rPr>
           <w:i/>
           <w:iCs/>
         </w:rPr>
-        <w:t xml:space="preserve">Swarm </w:t>
-      </w:r>
-      <w:proofErr w:type="spellStart"/>
+        <w:t>2021 8th International Conference on Smart Computing and Communications (ICSCC)</w:t>
+      </w:r>
+      <w:r>
+        <w:t>, Jul. 2021, pp. 275–279. doi: 10.1109/ICSCC51209.2021.9528162.</w:t>
+      </w:r>
+    </w:p>
+    <w:p>
+      <w:pPr>
+        <w:pStyle w:val="Bibliography"/>
+      </w:pPr>
+      <w:r>
+        <w:t>[6]</w:t>
+      </w:r>
+      <w:r>
+        <w:tab/>
+        <w:t>R. Singh, A. Gehlot, A. Thakur, V. A. Shaik, and P. Das, “A Review on Implementation of Robotic Assistance in Covid-19 Epidemics: A Possibility Check,” vol. 29, pp. 7883–7893, Jul. 2020.</w:t>
+      </w:r>
+    </w:p>
+    <w:p>
+      <w:pPr>
+        <w:pStyle w:val="Bibliography"/>
+      </w:pPr>
+      <w:r>
+        <w:t>[7]</w:t>
+      </w:r>
+      <w:r>
+        <w:tab/>
+        <w:t xml:space="preserve">G. Dietz, J. King Chen, J. Beason, M. Tarrow, A. Hilliard, and R. B. Shapiro, “ARtonomous: Introducing Middle School Students to Reinforcement Learning Through Virtual Robotics,” in </w:t>
+      </w:r>
       <w:r>
         <w:rPr>
           <w:i/>
           <w:iCs/>
         </w:rPr>
-        <w:t>Intell</w:t>
-      </w:r>
-      <w:proofErr w:type="spellEnd"/>
-      <w:r>
-        <w:t xml:space="preserve">, vol. 2, no. 2, pp. 97–120, Dec. 2008, </w:t>
-      </w:r>
-      <w:proofErr w:type="spellStart"/>
-      <w:r>
-        <w:t>doi</w:t>
-      </w:r>
-      <w:proofErr w:type="spellEnd"/>
-      <w:r>
-        <w:t>: 10.1007/s11721-008-0016-2.</w:t>
+        <w:t>Proceedings of the 21st Annual ACM Interaction Design and Children Conference</w:t>
+      </w:r>
+      <w:r>
+        <w:t>, in IDC ’22. New York, NY, USA: Association for Computing Machinery, Jun. 2022, pp. 430–441. doi: 10.1145/3501712.3529736.</w:t>
       </w:r>
     </w:p>
     <w:p>
@@ -2388,57 +2527,21 @@
         <w:pStyle w:val="Bibliography"/>
       </w:pPr>
       <w:r>
-        <w:t>[4]</w:t>
+        <w:t>[8]</w:t>
       </w:r>
       <w:r>
         <w:tab/>
-        <w:t xml:space="preserve">R. B. Walton, F. W. </w:t>
-      </w:r>
-      <w:proofErr w:type="spellStart"/>
-      <w:r>
-        <w:t>Ciarallo</w:t>
-      </w:r>
-      <w:proofErr w:type="spellEnd"/>
-      <w:r>
-        <w:t xml:space="preserve">, and L. E. Champagne, “A Unified Digital Twin Approach Incorporating Virtual, Physical, and Prescriptive Analytical Components to Support Adaptive Real-Time Decision-Making.” Rochester, NY, Jun. 28, 2023. </w:t>
-      </w:r>
-      <w:proofErr w:type="spellStart"/>
-      <w:r>
-        <w:t>doi</w:t>
-      </w:r>
-      <w:proofErr w:type="spellEnd"/>
-      <w:r>
-        <w:t>: 10.2139/ssrn.4494073.</w:t>
-      </w:r>
-    </w:p>
-    <w:p>
-      <w:pPr>
-        <w:pStyle w:val="Bibliography"/>
-      </w:pPr>
-      <w:r>
-        <w:t>[5]</w:t>
-      </w:r>
-      <w:r>
-        <w:tab/>
-        <w:t xml:space="preserve">V. R. Nagarajan and P. Singh, “Obstacle Detection and Avoidance For Mobile Robots Using Monocular Vision,” in </w:t>
+        <w:t xml:space="preserve">F. Ducatelle, G. A. Di Caro, and L. M. Gambardella, “Cooperative self-organization in a heterogeneous swarm robotic system,” in </w:t>
       </w:r>
       <w:r>
         <w:rPr>
           <w:i/>
           <w:iCs/>
         </w:rPr>
-        <w:t>2021 8th International Conference on Smart Computing and Communications (ICSCC)</w:t>
-      </w:r>
-      <w:r>
-        <w:t xml:space="preserve">, Jul. 2021, pp. 275–279. </w:t>
-      </w:r>
-      <w:proofErr w:type="spellStart"/>
-      <w:r>
-        <w:t>doi</w:t>
-      </w:r>
-      <w:proofErr w:type="spellEnd"/>
-      <w:r>
-        <w:t>: 10.1109/ICSCC51209.2021.9528162.</w:t>
+        <w:t>Proceedings of the 12th annual conference on Genetic and evolutionary computation</w:t>
+      </w:r>
+      <w:r>
+        <w:t>, Portland Oregon USA: ACM, Jul. 2010, pp. 87–94. doi: 10.1145/1830483.1830501.</w:t>
       </w:r>
     </w:p>
     <w:p>
@@ -2446,49 +2549,21 @@
         <w:pStyle w:val="Bibliography"/>
       </w:pPr>
       <w:r>
-        <w:t>[6]</w:t>
+        <w:t>[9]</w:t>
       </w:r>
       <w:r>
         <w:tab/>
-        <w:t>R. Singh, A. Gehlot, A. Thakur, V. A. Shaik, and P. Das, “A Review on Implementation of Robotic Assistance in Covid-19 Epidemics: A Possibility Check,” vol. 29, pp. 7883–7893, Jul. 2020.</w:t>
-      </w:r>
-    </w:p>
-    <w:p>
-      <w:pPr>
-        <w:pStyle w:val="Bibliography"/>
-      </w:pPr>
-      <w:r>
-        <w:t>[7]</w:t>
-      </w:r>
-      <w:r>
-        <w:tab/>
-        <w:t>G. Dietz, J. King Chen, J. Beason, M. Tarrow, A. Hilliard, and R. B. Shapiro, “</w:t>
-      </w:r>
-      <w:proofErr w:type="spellStart"/>
-      <w:r>
-        <w:t>ARtonomous</w:t>
-      </w:r>
-      <w:proofErr w:type="spellEnd"/>
-      <w:r>
-        <w:t xml:space="preserve">: Introducing Middle School Students to Reinforcement Learning Through Virtual Robotics,” in </w:t>
+        <w:t xml:space="preserve">T. Balch and R. C. Arkin, “Behavior-based formation control for multirobot teams,” </w:t>
       </w:r>
       <w:r>
         <w:rPr>
           <w:i/>
           <w:iCs/>
         </w:rPr>
-        <w:t>Proceedings of the 21st Annual ACM Interaction Design and Children Conference</w:t>
-      </w:r>
-      <w:r>
-        <w:t xml:space="preserve">, in IDC ’22. New York, NY, USA: Association for Computing Machinery, Jun. 2022, pp. 430–441. </w:t>
-      </w:r>
-      <w:proofErr w:type="spellStart"/>
-      <w:r>
-        <w:t>doi</w:t>
-      </w:r>
-      <w:proofErr w:type="spellEnd"/>
-      <w:r>
-        <w:t>: 10.1145/3501712.3529736.</w:t>
+        <w:t>IEEE Transactions on Robotics and Automation</w:t>
+      </w:r>
+      <w:r>
+        <w:t>, vol. 14, no. 6, pp. 926–939, Dec. 1998, doi: 10.1109/70.736776.</w:t>
       </w:r>
     </w:p>
     <w:p>
@@ -2496,37 +2571,21 @@
         <w:pStyle w:val="Bibliography"/>
       </w:pPr>
       <w:r>
-        <w:t>[8]</w:t>
+        <w:t>[10]</w:t>
       </w:r>
       <w:r>
         <w:tab/>
-        <w:t xml:space="preserve">F. </w:t>
-      </w:r>
-      <w:proofErr w:type="spellStart"/>
-      <w:r>
-        <w:t>Ducatelle</w:t>
-      </w:r>
-      <w:proofErr w:type="spellEnd"/>
-      <w:r>
-        <w:t xml:space="preserve">, G. A. Di Caro, and L. M. Gambardella, “Cooperative self-organization in a heterogeneous swarm robotic system,” in </w:t>
+        <w:t xml:space="preserve">S. Wan, J. Lu, and P. Fan, “Semi-centralized control for multi robot formation,” in </w:t>
       </w:r>
       <w:r>
         <w:rPr>
           <w:i/>
           <w:iCs/>
         </w:rPr>
-        <w:t>Proceedings of the 12th annual conference on Genetic and evolutionary computation</w:t>
-      </w:r>
-      <w:r>
-        <w:t xml:space="preserve">, Portland Oregon USA: ACM, Jul. 2010, pp. 87–94. </w:t>
-      </w:r>
-      <w:proofErr w:type="spellStart"/>
-      <w:r>
-        <w:t>doi</w:t>
-      </w:r>
-      <w:proofErr w:type="spellEnd"/>
-      <w:r>
-        <w:t>: 10.1145/1830483.1830501.</w:t>
+        <w:t>2017 2nd International Conference on Robotics and Automation Engineering (ICRAE)</w:t>
+      </w:r>
+      <w:r>
+        <w:t>, Dec. 2017, pp. 31–36. doi: 10.1109/ICRAE.2017.8291348.</w:t>
       </w:r>
     </w:p>
     <w:p>
@@ -2534,29 +2593,21 @@
         <w:pStyle w:val="Bibliography"/>
       </w:pPr>
       <w:r>
-        <w:t>[9]</w:t>
+        <w:t>[11]</w:t>
       </w:r>
       <w:r>
         <w:tab/>
-        <w:t xml:space="preserve">T. Balch and R. C. Arkin, “Behavior-based formation control for multirobot teams,” </w:t>
+        <w:t xml:space="preserve">T. Balch and M. Hybinette, “Social potentials for scalable multi-robot formations,” in </w:t>
       </w:r>
       <w:r>
         <w:rPr>
           <w:i/>
           <w:iCs/>
         </w:rPr>
-        <w:t>IEEE Transactions on Robotics and Automation</w:t>
-      </w:r>
-      <w:r>
-        <w:t xml:space="preserve">, vol. 14, no. 6, pp. 926–939, Dec. 1998, </w:t>
-      </w:r>
-      <w:proofErr w:type="spellStart"/>
-      <w:r>
-        <w:t>doi</w:t>
-      </w:r>
-      <w:proofErr w:type="spellEnd"/>
-      <w:r>
-        <w:t>: 10.1109/70.736776.</w:t>
+        <w:t>Proceedings 2000 ICRA. Millennium Conference. IEEE International Conference on Robotics and Automation. Symposia Proceedings (Cat. No.00CH37065)</w:t>
+      </w:r>
+      <w:r>
+        <w:t>, Apr. 2000, pp. 73–80 vol.1. doi: 10.1109/ROBOT.2000.844042.</w:t>
       </w:r>
     </w:p>
     <w:p>
@@ -2564,29 +2615,21 @@
         <w:pStyle w:val="Bibliography"/>
       </w:pPr>
       <w:r>
-        <w:t>[10]</w:t>
+        <w:t>[12]</w:t>
       </w:r>
       <w:r>
         <w:tab/>
-        <w:t xml:space="preserve">S. Wan, J. Lu, and P. Fan, “Semi-centralized control for multi robot formation,” in </w:t>
+        <w:t xml:space="preserve">L. Barnes, M. Fields, and K. Valavanis, “Unmanned ground vehicle swarm formation control using potential fields,” in </w:t>
       </w:r>
       <w:r>
         <w:rPr>
           <w:i/>
           <w:iCs/>
         </w:rPr>
-        <w:t>2017 2nd International Conference on Robotics and Automation Engineering (ICRAE)</w:t>
-      </w:r>
-      <w:r>
-        <w:t xml:space="preserve">, Dec. 2017, pp. 31–36. </w:t>
-      </w:r>
-      <w:proofErr w:type="spellStart"/>
-      <w:r>
-        <w:t>doi</w:t>
-      </w:r>
-      <w:proofErr w:type="spellEnd"/>
-      <w:r>
-        <w:t>: 10.1109/ICRAE.2017.8291348.</w:t>
+        <w:t>2007 Mediterranean Conference on Control &amp; Automation</w:t>
+      </w:r>
+      <w:r>
+        <w:t>, Jun. 2007, pp. 1–8. doi: 10.1109/MED.2007.4433724.</w:t>
       </w:r>
     </w:p>
     <w:p>
@@ -2594,37 +2637,21 @@
         <w:pStyle w:val="Bibliography"/>
       </w:pPr>
       <w:r>
-        <w:t>[11]</w:t>
+        <w:t>[13]</w:t>
       </w:r>
       <w:r>
         <w:tab/>
-        <w:t xml:space="preserve">T. Balch and M. </w:t>
-      </w:r>
-      <w:proofErr w:type="spellStart"/>
-      <w:r>
-        <w:t>Hybinette</w:t>
-      </w:r>
-      <w:proofErr w:type="spellEnd"/>
-      <w:r>
-        <w:t xml:space="preserve">, “Social potentials for scalable multi-robot formations,” in </w:t>
+        <w:t xml:space="preserve">D. Kengyel, H. Hamann, P. Zahadat, G. Radspieler, F. Wotawa, and T. Schmickl, “Potential of Heterogeneity in Collective Behaviors: A Case Study on Heterogeneous Swarms,” in </w:t>
       </w:r>
       <w:r>
         <w:rPr>
           <w:i/>
           <w:iCs/>
         </w:rPr>
-        <w:t>Proceedings 2000 ICRA. Millennium Conference. IEEE International Conference on Robotics and Automation. Symposia Proceedings (Cat. No.00CH37065)</w:t>
-      </w:r>
-      <w:r>
-        <w:t xml:space="preserve">, Apr. 2000, pp. 73–80 vol.1. </w:t>
-      </w:r>
-      <w:proofErr w:type="spellStart"/>
-      <w:r>
-        <w:t>doi</w:t>
-      </w:r>
-      <w:proofErr w:type="spellEnd"/>
-      <w:r>
-        <w:t>: 10.1109/ROBOT.2000.844042.</w:t>
+        <w:t>PRIMA 2015: Principles and Practice of Multi-Agent Systems</w:t>
+      </w:r>
+      <w:r>
+        <w:t>, Q. Chen, P. Torroni, S. Villata, J. Hsu, and A. Omicini, Eds., Cham: Springer International Publishing, 2015, pp. 201–217. doi: 10.1007/978-3-319-25524-8_13.</w:t>
       </w:r>
     </w:p>
     <w:p>
@@ -2632,29 +2659,33 @@
         <w:pStyle w:val="Bibliography"/>
       </w:pPr>
       <w:r>
-        <w:t>[12]</w:t>
+        <w:t>[14]</w:t>
       </w:r>
       <w:r>
         <w:tab/>
-        <w:t xml:space="preserve">L. Barnes, M. Fields, and K. Valavanis, “Unmanned ground vehicle swarm formation control using potential fields,” in </w:t>
+        <w:t>“Learning Decentralized Control Policies for Multi-Robot Formation | IEEE Conference Publication | IEEE Xplore.” Accessed: May 09, 2024. [Online]. Available: https://ieeexplore.ieee.org/document/8868898</w:t>
+      </w:r>
+    </w:p>
+    <w:p>
+      <w:pPr>
+        <w:pStyle w:val="Bibliography"/>
+      </w:pPr>
+      <w:r>
+        <w:t>[15]</w:t>
+      </w:r>
+      <w:r>
+        <w:tab/>
+        <w:t xml:space="preserve">D. H. Stolfi and G. Danoy, “Optimising autonomous robot swarm parameters for stable formation design,” in </w:t>
       </w:r>
       <w:r>
         <w:rPr>
           <w:i/>
           <w:iCs/>
         </w:rPr>
-        <w:t>2007 Mediterranean Conference on Control &amp; Automation</w:t>
-      </w:r>
-      <w:r>
-        <w:t xml:space="preserve">, Jun. 2007, pp. 1–8. </w:t>
-      </w:r>
-      <w:proofErr w:type="spellStart"/>
-      <w:r>
-        <w:t>doi</w:t>
-      </w:r>
-      <w:proofErr w:type="spellEnd"/>
-      <w:r>
-        <w:t>: 10.1109/MED.2007.4433724.</w:t>
+        <w:t>Proceedings of the Genetic and Evolutionary Computation Conference</w:t>
+      </w:r>
+      <w:r>
+        <w:t>, in GECCO ’22. New York, NY, USA: Association for Computing Machinery, Jul. 2022, pp. 1281–1289. doi: 10.1145/3512290.3528709.</w:t>
       </w:r>
     </w:p>
     <w:p>
@@ -2662,77 +2693,21 @@
         <w:pStyle w:val="Bibliography"/>
       </w:pPr>
       <w:r>
-        <w:t>[13]</w:t>
+        <w:t>[16]</w:t>
       </w:r>
       <w:r>
         <w:tab/>
-        <w:t xml:space="preserve">D. Kengyel, H. Hamann, P. </w:t>
-      </w:r>
-      <w:proofErr w:type="spellStart"/>
-      <w:r>
-        <w:t>Zahadat</w:t>
-      </w:r>
-      <w:proofErr w:type="spellEnd"/>
-      <w:r>
-        <w:t xml:space="preserve">, G. </w:t>
-      </w:r>
-      <w:proofErr w:type="spellStart"/>
-      <w:r>
-        <w:t>Radspieler</w:t>
-      </w:r>
-      <w:proofErr w:type="spellEnd"/>
-      <w:r>
-        <w:t xml:space="preserve">, F. </w:t>
-      </w:r>
-      <w:proofErr w:type="spellStart"/>
-      <w:r>
-        <w:t>Wotawa</w:t>
-      </w:r>
-      <w:proofErr w:type="spellEnd"/>
-      <w:r>
-        <w:t xml:space="preserve">, and T. </w:t>
-      </w:r>
-      <w:proofErr w:type="spellStart"/>
-      <w:r>
-        <w:t>Schmickl</w:t>
-      </w:r>
-      <w:proofErr w:type="spellEnd"/>
-      <w:r>
-        <w:t xml:space="preserve">, “Potential of Heterogeneity in Collective Behaviors: A Case Study on Heterogeneous Swarms,” in </w:t>
+        <w:t xml:space="preserve">H. Van Dyke Parunak and S. A. Brueckner, “Engineering Swarming Systems,” in </w:t>
       </w:r>
       <w:r>
         <w:rPr>
           <w:i/>
           <w:iCs/>
         </w:rPr>
-        <w:t>PRIMA 2015: Principles and Practice of Multi-Agent Systems</w:t>
-      </w:r>
-      <w:r>
-        <w:t xml:space="preserve">, Q. Chen, P. </w:t>
-      </w:r>
-      <w:proofErr w:type="spellStart"/>
-      <w:r>
-        <w:t>Torroni</w:t>
-      </w:r>
-      <w:proofErr w:type="spellEnd"/>
-      <w:r>
-        <w:t xml:space="preserve">, S. Villata, J. Hsu, and A. </w:t>
-      </w:r>
-      <w:proofErr w:type="spellStart"/>
-      <w:r>
-        <w:t>Omicini</w:t>
-      </w:r>
-      <w:proofErr w:type="spellEnd"/>
-      <w:r>
-        <w:t xml:space="preserve">, Eds., Cham: Springer International Publishing, 2015, pp. 201–217. </w:t>
-      </w:r>
-      <w:proofErr w:type="spellStart"/>
-      <w:r>
-        <w:t>doi</w:t>
-      </w:r>
-      <w:proofErr w:type="spellEnd"/>
-      <w:r>
-        <w:t>: 10.1007/978-3-319-25524-8_13.</w:t>
+        <w:t>Methodologies and Software Engineering for Agent Systems: The Agent-Oriented Software Engineering Handbook</w:t>
+      </w:r>
+      <w:r>
+        <w:t>, F. Bergenti, M.-P. Gleizes, and F. Zambonelli, Eds., Boston, MA: Springer US, 2004, pp. 341–376. doi: 10.1007/1-4020-8058-1_21.</w:t>
       </w:r>
     </w:p>
     <w:p>
@@ -2740,57 +2715,21 @@
         <w:pStyle w:val="Bibliography"/>
       </w:pPr>
       <w:r>
-        <w:t>[14]</w:t>
+        <w:t>[17]</w:t>
       </w:r>
       <w:r>
         <w:tab/>
-        <w:t>“Learning Decentralized Control Policies for Multi-Robot Formation | IEEE Conference Publication | IEEE Xplore.” Accessed: May 09, 2024. [Online]. Available: https://ieeexplore.ieee.org/document/8868898</w:t>
-      </w:r>
-    </w:p>
-    <w:p>
-      <w:pPr>
-        <w:pStyle w:val="Bibliography"/>
-      </w:pPr>
-      <w:r>
-        <w:t>[15]</w:t>
-      </w:r>
-      <w:r>
-        <w:tab/>
-        <w:t xml:space="preserve">D. H. Stolfi and G. </w:t>
-      </w:r>
-      <w:proofErr w:type="spellStart"/>
-      <w:r>
-        <w:t>Danoy</w:t>
-      </w:r>
-      <w:proofErr w:type="spellEnd"/>
-      <w:r>
-        <w:t>, “</w:t>
-      </w:r>
-      <w:proofErr w:type="spellStart"/>
-      <w:r>
-        <w:t>Optimising</w:t>
-      </w:r>
-      <w:proofErr w:type="spellEnd"/>
-      <w:r>
-        <w:t xml:space="preserve"> autonomous robot swarm parameters for stable formation design,” in </w:t>
+        <w:t xml:space="preserve">M. Dorigo, G. Theraulaz, and V. Trianni, “Swarm Robotics: Past, Present, and Future [Point of View],” </w:t>
       </w:r>
       <w:r>
         <w:rPr>
           <w:i/>
           <w:iCs/>
         </w:rPr>
-        <w:t>Proceedings of the Genetic and Evolutionary Computation Conference</w:t>
-      </w:r>
-      <w:r>
-        <w:t xml:space="preserve">, in GECCO ’22. New York, NY, USA: Association for Computing Machinery, Jul. 2022, pp. 1281–1289. </w:t>
-      </w:r>
-      <w:proofErr w:type="spellStart"/>
-      <w:r>
-        <w:t>doi</w:t>
-      </w:r>
-      <w:proofErr w:type="spellEnd"/>
-      <w:r>
-        <w:t>: 10.1145/3512290.3528709.</w:t>
+        <w:t>Proceedings of the IEEE</w:t>
+      </w:r>
+      <w:r>
+        <w:t>, vol. 109, no. 7, pp. 1152–1165, Jul. 2021, doi: 10.1109/JPROC.2021.3072740.</w:t>
       </w:r>
     </w:p>
     <w:p>
@@ -2798,107 +2737,31 @@
         <w:pStyle w:val="Bibliography"/>
       </w:pPr>
       <w:r>
-        <w:t>[16]</w:t>
+        <w:t>[18]</w:t>
       </w:r>
       <w:r>
         <w:tab/>
-        <w:t xml:space="preserve">H. Van Dyke </w:t>
-      </w:r>
-      <w:proofErr w:type="spellStart"/>
-      <w:r>
-        <w:t>Parunak</w:t>
-      </w:r>
-      <w:proofErr w:type="spellEnd"/>
-      <w:r>
-        <w:t xml:space="preserve"> and S. A. Brueckner, “Engineering Swarming Systems,” in </w:t>
+        <w:t xml:space="preserve">M. Dorigo </w:t>
       </w:r>
       <w:r>
         <w:rPr>
           <w:i/>
           <w:iCs/>
         </w:rPr>
-        <w:t>Methodologies and Software Engineering for Agent Systems: The Agent-Oriented Software Engineering Handbook</w:t>
-      </w:r>
-      <w:r>
-        <w:t xml:space="preserve">, F. </w:t>
-      </w:r>
-      <w:proofErr w:type="spellStart"/>
-      <w:r>
-        <w:t>Bergenti</w:t>
-      </w:r>
-      <w:proofErr w:type="spellEnd"/>
-      <w:r>
-        <w:t xml:space="preserve">, M.-P. </w:t>
-      </w:r>
-      <w:proofErr w:type="spellStart"/>
-      <w:r>
-        <w:t>Gleizes</w:t>
-      </w:r>
-      <w:proofErr w:type="spellEnd"/>
-      <w:r>
-        <w:t xml:space="preserve">, and F. </w:t>
-      </w:r>
-      <w:proofErr w:type="spellStart"/>
-      <w:r>
-        <w:t>Zambonelli</w:t>
-      </w:r>
-      <w:proofErr w:type="spellEnd"/>
-      <w:r>
-        <w:t xml:space="preserve">, Eds., Boston, MA: Springer US, 2004, pp. 341–376. </w:t>
-      </w:r>
-      <w:proofErr w:type="spellStart"/>
-      <w:r>
-        <w:t>doi</w:t>
-      </w:r>
-      <w:proofErr w:type="spellEnd"/>
-      <w:r>
-        <w:t>: 10.1007/1-4020-8058-1_21.</w:t>
-      </w:r>
-    </w:p>
-    <w:p>
-      <w:pPr>
-        <w:pStyle w:val="Bibliography"/>
-      </w:pPr>
-      <w:r>
-        <w:t>[17]</w:t>
-      </w:r>
-      <w:r>
-        <w:tab/>
-        <w:t xml:space="preserve">M. Dorigo, G. </w:t>
-      </w:r>
-      <w:proofErr w:type="spellStart"/>
-      <w:r>
-        <w:t>Theraulaz</w:t>
-      </w:r>
-      <w:proofErr w:type="spellEnd"/>
-      <w:r>
-        <w:t xml:space="preserve">, and V. </w:t>
-      </w:r>
-      <w:proofErr w:type="spellStart"/>
-      <w:r>
-        <w:t>Trianni</w:t>
-      </w:r>
-      <w:proofErr w:type="spellEnd"/>
-      <w:r>
-        <w:t xml:space="preserve">, “Swarm Robotics: Past, Present, and Future [Point of View],” </w:t>
+        <w:t>et al.</w:t>
+      </w:r>
+      <w:r>
+        <w:t xml:space="preserve">, “Swarmanoid: A Novel Concept for the Study of Heterogeneous Robotic Swarms,” </w:t>
       </w:r>
       <w:r>
         <w:rPr>
           <w:i/>
           <w:iCs/>
         </w:rPr>
-        <w:t>Proceedings of the IEEE</w:t>
-      </w:r>
-      <w:r>
-        <w:t xml:space="preserve">, vol. 109, no. 7, pp. 1152–1165, Jul. 2021, </w:t>
-      </w:r>
-      <w:proofErr w:type="spellStart"/>
-      <w:r>
-        <w:t>doi</w:t>
-      </w:r>
-      <w:proofErr w:type="spellEnd"/>
-      <w:r>
-        <w:t>: 10.1109/JPROC.2021.3072740.</w:t>
+        <w:t>IEEE Robotics &amp; Automation Magazine</w:t>
+      </w:r>
+      <w:r>
+        <w:t>, vol. 20, no. 4, pp. 60–71, Dec. 2013, doi: 10.1109/MRA.2013.2252996.</w:t>
       </w:r>
     </w:p>
     <w:p>
@@ -2906,117 +2769,51 @@
         <w:pStyle w:val="Bibliography"/>
       </w:pPr>
       <w:r>
-        <w:t>[18]</w:t>
+        <w:t>[19]</w:t>
       </w:r>
       <w:r>
         <w:tab/>
-        <w:t xml:space="preserve">M. Dorigo </w:t>
+        <w:t xml:space="preserve">C. Pinciroli, R. O’Grady, A. L. Christensen, and M. Dorigo, “Coordinating Heterogeneous Swarms through Minimal Communication among Homogeneous Sub-swarms,” in </w:t>
       </w:r>
       <w:r>
         <w:rPr>
           <w:i/>
           <w:iCs/>
         </w:rPr>
-        <w:t>et al.</w:t>
-      </w:r>
-      <w:r>
-        <w:t>, “</w:t>
-      </w:r>
-      <w:proofErr w:type="spellStart"/>
-      <w:r>
-        <w:t>Swarmanoid</w:t>
-      </w:r>
-      <w:proofErr w:type="spellEnd"/>
-      <w:r>
-        <w:t xml:space="preserve">: A Novel Concept for the Study of Heterogeneous Robotic Swarms,” </w:t>
+        <w:t>Swarm Intelligence</w:t>
+      </w:r>
+      <w:r>
+        <w:t>, M. Dorigo, M. Birattari, G. A. Di Caro, R. Doursat, A. P. Engelbrecht, D. Floreano, L. M. Gambardella, R. Groß, E. Şahin, H. Sayama, and T. Stützle, Eds., Berlin, Heidelberg: Springer, 2010, pp. 558–559. doi: 10.1007/978-3-642-15461-4_59.</w:t>
+      </w:r>
+    </w:p>
+    <w:p>
+      <w:pPr>
+        <w:pStyle w:val="Bibliography"/>
+      </w:pPr>
+      <w:r>
+        <w:t>[20]</w:t>
+      </w:r>
+      <w:r>
+        <w:tab/>
+        <w:t xml:space="preserve">F.-J. Mañas-Álvarez, M. Guinaldo, R. Dormido, R. Socas, and S. Dormido, “Formation by Consensus in Heterogeneous Robotic Swarms with Twins-in-the-Loop,” in </w:t>
       </w:r>
       <w:r>
         <w:rPr>
           <w:i/>
           <w:iCs/>
         </w:rPr>
-        <w:t>IEEE Robotics &amp; Automation Magazine</w:t>
-      </w:r>
-      <w:r>
-        <w:t xml:space="preserve">, vol. 20, no. 4, pp. 60–71, Dec. 2013, </w:t>
-      </w:r>
-      <w:proofErr w:type="spellStart"/>
-      <w:r>
-        <w:t>doi</w:t>
-      </w:r>
-      <w:proofErr w:type="spellEnd"/>
-      <w:r>
-        <w:t>: 10.1109/MRA.2013.2252996.</w:t>
-      </w:r>
-    </w:p>
-    <w:p>
-      <w:pPr>
-        <w:pStyle w:val="Bibliography"/>
-      </w:pPr>
-      <w:r>
-        <w:t>[19]</w:t>
-      </w:r>
-      <w:r>
-        <w:tab/>
-        <w:t xml:space="preserve">C. Pinciroli, R. O’Grady, A. L. Christensen, and M. Dorigo, “Coordinating Heterogeneous Swarms through Minimal Communication among Homogeneous Sub-swarms,” in </w:t>
+        <w:t xml:space="preserve">ROBOT2022: Fifth Iberian Robotics </w:t>
       </w:r>
       <w:r>
         <w:rPr>
           <w:i/>
           <w:iCs/>
         </w:rPr>
-        <w:t>Swarm Intelligence</w:t>
-      </w:r>
-      <w:r>
-        <w:t xml:space="preserve">, M. Dorigo, M. </w:t>
-      </w:r>
-      <w:proofErr w:type="spellStart"/>
-      <w:r>
-        <w:t>Birattari</w:t>
-      </w:r>
-      <w:proofErr w:type="spellEnd"/>
-      <w:r>
-        <w:t xml:space="preserve">, G. A. Di Caro, R. </w:t>
-      </w:r>
-      <w:proofErr w:type="spellStart"/>
-      <w:r>
-        <w:t>Doursat</w:t>
-      </w:r>
-      <w:proofErr w:type="spellEnd"/>
-      <w:r>
-        <w:t xml:space="preserve">, A. P. Engelbrecht, D. </w:t>
-      </w:r>
-      <w:proofErr w:type="spellStart"/>
-      <w:r>
-        <w:t>Floreano</w:t>
-      </w:r>
-      <w:proofErr w:type="spellEnd"/>
-      <w:r>
-        <w:t xml:space="preserve">, L. M. Gambardella, R. </w:t>
-      </w:r>
-      <w:proofErr w:type="spellStart"/>
-      <w:r>
-        <w:t>Groß</w:t>
-      </w:r>
-      <w:proofErr w:type="spellEnd"/>
-      <w:r>
-        <w:t xml:space="preserve">, E. Şahin, H. Sayama, and T. </w:t>
-      </w:r>
-      <w:proofErr w:type="spellStart"/>
-      <w:r>
-        <w:t>Stützle</w:t>
-      </w:r>
-      <w:proofErr w:type="spellEnd"/>
-      <w:r>
-        <w:t xml:space="preserve">, Eds., Berlin, Heidelberg: Springer, 2010, pp. 558–559. </w:t>
-      </w:r>
-      <w:proofErr w:type="spellStart"/>
-      <w:r>
-        <w:t>doi</w:t>
-      </w:r>
-      <w:proofErr w:type="spellEnd"/>
-      <w:r>
-        <w:t>: 10.1007/978-3-642-15461-4_59.</w:t>
+        <w:lastRenderedPageBreak/>
+        <w:t>Conference</w:t>
+      </w:r>
+      <w:r>
+        <w:t>, D. Tardioli, V. Matellán, G. Heredia, M. F. Silva, and L. Marques, Eds., Cham: Springer International Publishing, 2023, pp. 435–447. doi: 10.1007/978-3-031-21065-5_36.</w:t>
       </w:r>
     </w:p>
     <w:p>
@@ -3024,154 +2821,43 @@
         <w:pStyle w:val="Bibliography"/>
       </w:pPr>
       <w:r>
-        <w:t>[20]</w:t>
+        <w:t>[21]</w:t>
       </w:r>
       <w:r>
         <w:tab/>
-        <w:t xml:space="preserve">F.-J. Mañas-Álvarez, M. </w:t>
-      </w:r>
-      <w:proofErr w:type="spellStart"/>
-      <w:r>
-        <w:t>Guinaldo</w:t>
-      </w:r>
-      <w:proofErr w:type="spellEnd"/>
-      <w:r>
-        <w:t xml:space="preserve">, R. </w:t>
-      </w:r>
-      <w:proofErr w:type="spellStart"/>
-      <w:r>
-        <w:t>Dormido</w:t>
-      </w:r>
-      <w:proofErr w:type="spellEnd"/>
-      <w:r>
-        <w:t xml:space="preserve">, R. Socas, and S. </w:t>
-      </w:r>
-      <w:proofErr w:type="spellStart"/>
-      <w:r>
-        <w:t>Dormido</w:t>
-      </w:r>
-      <w:proofErr w:type="spellEnd"/>
-      <w:r>
-        <w:t xml:space="preserve">, “Formation by Consensus in Heterogeneous Robotic Swarms with Twins-in-the-Loop,” in </w:t>
+        <w:t xml:space="preserve">M. Nakamura, “Dynamic patterns formed by heterogeneous boid model composed of agent groups moving reversely,” </w:t>
       </w:r>
       <w:r>
         <w:rPr>
           <w:i/>
           <w:iCs/>
         </w:rPr>
-        <w:t xml:space="preserve">ROBOT2022: Fifth Iberian Robotics </w:t>
+        <w:t>Artif Life Robotics</w:t>
+      </w:r>
+      <w:r>
+        <w:t>, vol. 27, no. 2, pp. 373–383, May 2022, doi: 10.1007/s10015-022-00743-0.</w:t>
+      </w:r>
+    </w:p>
+    <w:p>
+      <w:pPr>
+        <w:pStyle w:val="Bibliography"/>
+      </w:pPr>
+      <w:r>
+        <w:t>[22]</w:t>
+      </w:r>
+      <w:r>
+        <w:tab/>
+        <w:t xml:space="preserve">A. Prorok, M. A. Hsieh, and V. Kumar, “The Impact of Diversity on Optimal Control Policies for Heterogeneous Robot Swarms,” </w:t>
       </w:r>
       <w:r>
         <w:rPr>
           <w:i/>
           <w:iCs/>
         </w:rPr>
-        <w:lastRenderedPageBreak/>
-        <w:t>Conference</w:t>
-      </w:r>
-      <w:r>
-        <w:t xml:space="preserve">, D. </w:t>
-      </w:r>
-      <w:proofErr w:type="spellStart"/>
-      <w:r>
-        <w:t>Tardioli</w:t>
-      </w:r>
-      <w:proofErr w:type="spellEnd"/>
-      <w:r>
-        <w:t xml:space="preserve">, V. </w:t>
-      </w:r>
-      <w:proofErr w:type="spellStart"/>
-      <w:r>
-        <w:t>Matellán</w:t>
-      </w:r>
-      <w:proofErr w:type="spellEnd"/>
-      <w:r>
-        <w:t xml:space="preserve">, G. Heredia, M. F. Silva, and L. Marques, Eds., Cham: Springer International Publishing, 2023, pp. 435–447. </w:t>
-      </w:r>
-      <w:proofErr w:type="spellStart"/>
-      <w:r>
-        <w:t>doi</w:t>
-      </w:r>
-      <w:proofErr w:type="spellEnd"/>
-      <w:r>
-        <w:t>: 10.1007/978-3-031-21065-5_36.</w:t>
-      </w:r>
-    </w:p>
-    <w:p>
-      <w:pPr>
-        <w:pStyle w:val="Bibliography"/>
-      </w:pPr>
-      <w:r>
-        <w:t>[21]</w:t>
-      </w:r>
-      <w:r>
-        <w:tab/>
-        <w:t xml:space="preserve">M. Nakamura, “Dynamic patterns formed by heterogeneous </w:t>
-      </w:r>
-      <w:proofErr w:type="spellStart"/>
-      <w:r>
-        <w:t>boid</w:t>
-      </w:r>
-      <w:proofErr w:type="spellEnd"/>
-      <w:r>
-        <w:t xml:space="preserve"> model composed of agent groups moving reversely,” </w:t>
-      </w:r>
-      <w:proofErr w:type="spellStart"/>
-      <w:r>
-        <w:rPr>
-          <w:i/>
-          <w:iCs/>
-        </w:rPr>
-        <w:t>Artif</w:t>
-      </w:r>
-      <w:proofErr w:type="spellEnd"/>
-      <w:r>
-        <w:rPr>
-          <w:i/>
-          <w:iCs/>
-        </w:rPr>
-        <w:t xml:space="preserve"> Life Robotics</w:t>
-      </w:r>
-      <w:r>
-        <w:t xml:space="preserve">, vol. 27, no. 2, pp. 373–383, May 2022, </w:t>
-      </w:r>
-      <w:proofErr w:type="spellStart"/>
-      <w:r>
-        <w:t>doi</w:t>
-      </w:r>
-      <w:proofErr w:type="spellEnd"/>
-      <w:r>
-        <w:t>: 10.1007/s10015-022-00743-0.</w:t>
-      </w:r>
-    </w:p>
-    <w:p>
-      <w:pPr>
-        <w:pStyle w:val="Bibliography"/>
-      </w:pPr>
-      <w:r>
-        <w:t>[22]</w:t>
-      </w:r>
-      <w:r>
-        <w:tab/>
-        <w:t xml:space="preserve">A. Prorok, M. A. Hsieh, and V. Kumar, “The Impact of Diversity on Optimal Control Policies for Heterogeneous Robot Swarms,” </w:t>
-      </w:r>
-      <w:r>
-        <w:rPr>
-          <w:i/>
-          <w:iCs/>
-        </w:rPr>
         <w:t>IEEE Transactions on Robotics</w:t>
       </w:r>
       <w:r>
-        <w:t xml:space="preserve">, vol. 33, no. 2, pp. 346–358, Apr. 2017, </w:t>
-      </w:r>
-      <w:proofErr w:type="spellStart"/>
-      <w:r>
-        <w:t>doi</w:t>
-      </w:r>
-      <w:proofErr w:type="spellEnd"/>
-      <w:r>
-        <w:t>: 10.1109/TRO.2016.2631593.</w:t>
+        <w:t>, vol. 33, no. 2, pp. 346–358, Apr. 2017, doi: 10.1109/TRO.2016.2631593.</w:t>
       </w:r>
     </w:p>
     <w:p>
@@ -5330,8 +5016,8 @@
   <w:style w:type="character" w:default="1" w:styleId="DefaultParagraphFont">
     <w:name w:val="Default Paragraph Font"/>
     <w:uiPriority w:val="1"/>
+    <w:semiHidden/>
     <w:unhideWhenUsed/>
-    <w:rsid w:val="00372E51"/>
   </w:style>
   <w:style w:type="table" w:default="1" w:styleId="TableNormal">
     <w:name w:val="Normal Table"/>
@@ -5353,7 +5039,6 @@
     <w:uiPriority w:val="99"/>
     <w:semiHidden/>
     <w:unhideWhenUsed/>
-    <w:rsid w:val="00372E51"/>
   </w:style>
   <w:style w:type="character" w:customStyle="1" w:styleId="Heading1Char">
     <w:name w:val="Heading 1 Char"/>

</xml_diff>

<commit_message>
Fleshed out interim report, up to 7 pages now, 3 more...?
</commit_message>
<xml_diff>
--- a/Interim Report.docx
+++ b/Interim Report.docx
@@ -2768,10 +2768,7 @@
         <w:t xml:space="preserve"> </w:t>
       </w:r>
       <w:r>
-        <w:t>R</w:t>
-      </w:r>
-      <w:r>
-        <w:t xml:space="preserve">ecent research has shown success in formations of heterogeneous swarms with differing levels of diversity within the swarm populations </w:t>
+        <w:t xml:space="preserve">Recent research has shown success in formations of heterogeneous swarms with differing levels of diversity within the swarm populations </w:t>
       </w:r>
       <w:r>
         <w:fldChar w:fldCharType="begin"/>
@@ -4313,13 +4310,7 @@
         <w:t xml:space="preserve">connected to the Raspberry Pi. To implement this the Raspberry Pi </w:t>
       </w:r>
       <w:r>
-        <w:t xml:space="preserve">utilizes the bleak </w:t>
-      </w:r>
-      <w:r>
-        <w:t>(Bluetooth low energy platform agnostic client)</w:t>
-      </w:r>
-      <w:r>
-        <w:t xml:space="preserve"> library to connect to the Sphero BOLTs, with Bluetooth connected the BOLTs can send and receive data through to the RVRs.</w:t>
+        <w:t>utilizes the bleak (Bluetooth low energy platform agnostic client) library to connect to the Sphero BOLTs, with Bluetooth connected the BOLTs can send and receive data through to the RVRs.</w:t>
       </w:r>
     </w:p>
     <w:p>
@@ -4594,13 +4585,7 @@
         <w:t xml:space="preserve">if RVR location received: </w:t>
       </w:r>
       <w:r>
-        <w:t xml:space="preserve">update RVR Agent object and calculate Boid vector, </w:t>
-      </w:r>
-      <w:r>
-        <w:t>broadcast location to unique known Boid ID</w:t>
-      </w:r>
-      <w:r>
-        <w:t xml:space="preserve"> over local network.</w:t>
+        <w:t>update RVR Agent object and calculate Boid vector, broadcast location to unique known Boid ID over local network.</w:t>
       </w:r>
     </w:p>
     <w:p>
@@ -4616,33 +4601,10 @@
           <w:b/>
           <w:bCs/>
         </w:rPr>
-        <w:t xml:space="preserve">if </w:t>
-      </w:r>
-      <w:r>
-        <w:rPr>
-          <w:b/>
-          <w:bCs/>
-        </w:rPr>
-        <w:t>BOLT</w:t>
-      </w:r>
-      <w:r>
-        <w:rPr>
-          <w:b/>
-          <w:bCs/>
-        </w:rPr>
-        <w:t xml:space="preserve"> location received: </w:t>
-      </w:r>
-      <w:r>
-        <w:t xml:space="preserve">update </w:t>
-      </w:r>
-      <w:r>
-        <w:t>BOLT</w:t>
-      </w:r>
-      <w:r>
-        <w:t xml:space="preserve"> Agent object and calculate Boid vector</w:t>
-      </w:r>
-      <w:r>
-        <w:t>, broadcast location to unique known Boid ID over local network.</w:t>
+        <w:t xml:space="preserve">if BOLT location received: </w:t>
+      </w:r>
+      <w:r>
+        <w:t>update BOLT Agent object and calculate Boid vector, broadcast location to unique known Boid ID over local network.</w:t>
       </w:r>
     </w:p>
     <w:p>
@@ -4666,7 +4628,7 @@
       </w:r>
       <w:proofErr w:type="gramEnd"/>
       <w:r>
-        <w:t>, with each Agent method having specific BOLT and RVR code for either robot, this swarm system is depicted in the figure below.</w:t>
+        <w:t>, with each Agent method having specific BOLT and RVR code for either robot, this swarm system is depicted in the figure.</w:t>
       </w:r>
     </w:p>
     <w:p>
@@ -4674,6 +4636,9 @@
         <w:pStyle w:val="Text"/>
         <w:ind w:firstLine="0"/>
       </w:pPr>
+      <w:r>
+        <w:tab/>
+      </w:r>
     </w:p>
     <w:p>
       <w:pPr>
@@ -4681,68 +4646,6 @@
         <w:ind w:firstLine="0"/>
       </w:pPr>
       <w:r>
-        <w:rPr>
-          <w:noProof/>
-        </w:rPr>
-        <w:drawing>
-          <wp:inline distT="0" distB="0" distL="0" distR="0" wp14:anchorId="4FD5C3FE" wp14:editId="57BD2ABD">
-            <wp:extent cx="2815551" cy="1339767"/>
-            <wp:effectExtent l="0" t="0" r="0" b="0"/>
-            <wp:docPr id="1016137213" name="Picture 8"/>
-            <wp:cNvGraphicFramePr>
-              <a:graphicFrameLocks xmlns:a="http://schemas.openxmlformats.org/drawingml/2006/main" noChangeAspect="1"/>
-            </wp:cNvGraphicFramePr>
-            <a:graphic xmlns:a="http://schemas.openxmlformats.org/drawingml/2006/main">
-              <a:graphicData uri="http://schemas.openxmlformats.org/drawingml/2006/picture">
-                <pic:pic xmlns:pic="http://schemas.openxmlformats.org/drawingml/2006/picture">
-                  <pic:nvPicPr>
-                    <pic:cNvPr id="0" name="Picture 21"/>
-                    <pic:cNvPicPr>
-                      <a:picLocks noChangeAspect="1" noChangeArrowheads="1"/>
-                    </pic:cNvPicPr>
-                  </pic:nvPicPr>
-                  <pic:blipFill>
-                    <a:blip r:embed="rId13" cstate="print">
-                      <a:extLst>
-                        <a:ext uri="{28A0092B-C50C-407E-A947-70E740481C1C}">
-                          <a14:useLocalDpi xmlns:a14="http://schemas.microsoft.com/office/drawing/2010/main" val="0"/>
-                        </a:ext>
-                      </a:extLst>
-                    </a:blip>
-                    <a:srcRect/>
-                    <a:stretch>
-                      <a:fillRect/>
-                    </a:stretch>
-                  </pic:blipFill>
-                  <pic:spPr bwMode="auto">
-                    <a:xfrm>
-                      <a:off x="0" y="0"/>
-                      <a:ext cx="2835177" cy="1349106"/>
-                    </a:xfrm>
-                    <a:prstGeom prst="rect">
-                      <a:avLst/>
-                    </a:prstGeom>
-                    <a:noFill/>
-                    <a:ln>
-                      <a:noFill/>
-                    </a:ln>
-                  </pic:spPr>
-                </pic:pic>
-              </a:graphicData>
-            </a:graphic>
-          </wp:inline>
-        </w:drawing>
-      </w:r>
-      <w:r>
-        <w:tab/>
-      </w:r>
-    </w:p>
-    <w:p>
-      <w:pPr>
-        <w:pStyle w:val="Text"/>
-        <w:ind w:firstLine="0"/>
-      </w:pPr>
-      <w:r>
         <w:tab/>
         <w:t xml:space="preserve">This code was </w:t>
       </w:r>
@@ -4784,11 +4687,7 @@
       </w:r>
       <w:proofErr w:type="spellEnd"/>
       <w:r>
-        <w:t xml:space="preserve"> throw in the simulation results, talk about efficacy and draw back references to paper as </w:t>
-      </w:r>
-      <w:r>
-        <w:lastRenderedPageBreak/>
-        <w:t xml:space="preserve">well as impacts of differing size and speeds of </w:t>
+        <w:t xml:space="preserve"> throw in the simulation results, talk about efficacy and draw back references to paper as well as impacts of differing size and speeds of </w:t>
       </w:r>
       <w:proofErr w:type="gramStart"/>
       <w:r>
@@ -4833,7 +4732,11 @@
         <w:pStyle w:val="Text"/>
       </w:pPr>
       <w:r>
-        <w:t xml:space="preserve">The simulation has shown promise in the implementation of the current method, with functioning heterogeneous swarming working, the reinforcement learning model can be applied directly to the ‘Boid_rules.py’ file and can hence achieve the </w:t>
+        <w:t xml:space="preserve">The simulation has shown promise in the implementation of the current method, with functioning heterogeneous swarming working, the reinforcement learning model can be applied </w:t>
+      </w:r>
+      <w:r>
+        <w:lastRenderedPageBreak/>
+        <w:t xml:space="preserve">directly to the ‘Boid_rules.py’ file and can hence achieve the </w:t>
       </w:r>
       <w:r>
         <w:t>desired collective motion that is the capitulation of this research project.</w:t>
@@ -5016,42 +4919,39 @@
       </w:r>
       <w:r>
         <w:tab/>
-        <w:t xml:space="preserve">M. Brambilla, E. Ferrante, M. </w:t>
-      </w:r>
-      <w:proofErr w:type="spellStart"/>
-      <w:r>
-        <w:t>Birattari</w:t>
-      </w:r>
-      <w:proofErr w:type="spellEnd"/>
-      <w:r>
-        <w:t xml:space="preserve">, and M. Dorigo, “Swarm robotics: a review from the swarm engineering perspective,” </w:t>
+        <w:t xml:space="preserve">M. Brambilla, E. Ferrante, M. Birattari, and M. Dorigo, “Swarm robotics: a review from the swarm engineering perspective,” </w:t>
       </w:r>
       <w:r>
         <w:rPr>
           <w:i/>
           <w:iCs/>
         </w:rPr>
-        <w:t xml:space="preserve">Swarm </w:t>
-      </w:r>
-      <w:proofErr w:type="spellStart"/>
+        <w:t>Swarm Intell</w:t>
+      </w:r>
+      <w:r>
+        <w:t>, vol. 7, no. 1, pp. 1–41, Mar. 2013, doi: 10.1007/s11721-012-0075-2.</w:t>
+      </w:r>
+    </w:p>
+    <w:p>
+      <w:pPr>
+        <w:pStyle w:val="Bibliography"/>
+      </w:pPr>
+      <w:r>
+        <w:t>[2]</w:t>
+      </w:r>
+      <w:r>
+        <w:tab/>
+        <w:t xml:space="preserve">C. W. Reynolds, “Flocks, herds and schools: A distributed behavioral model,” in </w:t>
+      </w:r>
       <w:r>
         <w:rPr>
           <w:i/>
           <w:iCs/>
         </w:rPr>
-        <w:t>Intell</w:t>
-      </w:r>
-      <w:proofErr w:type="spellEnd"/>
-      <w:r>
-        <w:t xml:space="preserve">, vol. 7, no. 1, pp. 1–41, Mar. 2013, </w:t>
-      </w:r>
-      <w:proofErr w:type="spellStart"/>
-      <w:r>
-        <w:t>doi</w:t>
-      </w:r>
-      <w:proofErr w:type="spellEnd"/>
-      <w:r>
-        <w:t>: 10.1007/s11721-012-0075-2.</w:t>
+        <w:t>Proceedings of the 14th annual conference on Computer graphics and interactive techniques</w:t>
+      </w:r>
+      <w:r>
+        <w:t>, in SIGGRAPH ’87. New York, NY, USA: Association for Computing Machinery, Aug. 1987, pp. 25–34. doi: 10.1145/37401.37406.</w:t>
       </w:r>
     </w:p>
     <w:p>
@@ -5059,29 +4959,21 @@
         <w:pStyle w:val="Bibliography"/>
       </w:pPr>
       <w:r>
-        <w:t>[2]</w:t>
+        <w:t>[3]</w:t>
       </w:r>
       <w:r>
         <w:tab/>
-        <w:t xml:space="preserve">C. W. Reynolds, “Flocks, herds and schools: A distributed behavioral model,” in </w:t>
+        <w:t xml:space="preserve">A. E. Turgut, H. Çelikkanat, F. Gökçe, and E. Şahin, “Self-organized flocking in mobile robot swarms,” </w:t>
       </w:r>
       <w:r>
         <w:rPr>
           <w:i/>
           <w:iCs/>
         </w:rPr>
-        <w:t>Proceedings of the 14th annual conference on Computer graphics and interactive techniques</w:t>
-      </w:r>
-      <w:r>
-        <w:t xml:space="preserve">, in SIGGRAPH ’87. New York, NY, USA: Association for Computing Machinery, Aug. 1987, pp. 25–34. </w:t>
-      </w:r>
-      <w:proofErr w:type="spellStart"/>
-      <w:r>
-        <w:t>doi</w:t>
-      </w:r>
-      <w:proofErr w:type="spellEnd"/>
-      <w:r>
-        <w:t>: 10.1145/37401.37406.</w:t>
+        <w:t>Swarm Intell</w:t>
+      </w:r>
+      <w:r>
+        <w:t>, vol. 2, no. 2, pp. 97–120, Dec. 2008, doi: 10.1007/s11721-008-0016-2.</w:t>
       </w:r>
     </w:p>
     <w:p>
@@ -5089,46 +4981,67 @@
         <w:pStyle w:val="Bibliography"/>
       </w:pPr>
       <w:r>
-        <w:t>[3]</w:t>
+        <w:t>[4]</w:t>
       </w:r>
       <w:r>
         <w:tab/>
-        <w:t xml:space="preserve">A. E. Turgut, H. </w:t>
-      </w:r>
-      <w:proofErr w:type="spellStart"/>
-      <w:r>
-        <w:t>Çelikkanat</w:t>
-      </w:r>
-      <w:proofErr w:type="spellEnd"/>
-      <w:r>
-        <w:t xml:space="preserve">, F. Gökçe, and E. Şahin, “Self-organized flocking in mobile robot swarms,” </w:t>
+        <w:t>R. B. Walton, F. W. Ciarallo, and L. E. Champagne, “A Unified Digital Twin Approach Incorporating Virtual, Physical, and Prescriptive Analytical Components to Support Adaptive Real-Time Decision-Making.” Rochester, NY, Jun. 28, 2023. doi: 10.2139/ssrn.4494073.</w:t>
+      </w:r>
+    </w:p>
+    <w:p>
+      <w:pPr>
+        <w:pStyle w:val="Bibliography"/>
+      </w:pPr>
+      <w:r>
+        <w:t>[5]</w:t>
+      </w:r>
+      <w:r>
+        <w:tab/>
+        <w:t xml:space="preserve">V. R. Nagarajan and P. Singh, “Obstacle Detection and Avoidance For Mobile Robots Using Monocular Vision,” in </w:t>
       </w:r>
       <w:r>
         <w:rPr>
           <w:i/>
           <w:iCs/>
         </w:rPr>
-        <w:t xml:space="preserve">Swarm </w:t>
-      </w:r>
-      <w:proofErr w:type="spellStart"/>
+        <w:t>2021 8th International Conference on Smart Computing and Communications (ICSCC)</w:t>
+      </w:r>
+      <w:r>
+        <w:t>, Jul. 2021, pp. 275–279. doi: 10.1109/ICSCC51209.2021.9528162.</w:t>
+      </w:r>
+    </w:p>
+    <w:p>
+      <w:pPr>
+        <w:pStyle w:val="Bibliography"/>
+      </w:pPr>
+      <w:r>
+        <w:t>[6]</w:t>
+      </w:r>
+      <w:r>
+        <w:tab/>
+        <w:t>R. Singh, A. Gehlot, A. Thakur, V. A. Shaik, and P. Das, “A Review on Implementation of Robotic Assistance in Covid-19 Epidemics: A Possibility Check,” vol. 29, pp. 7883–7893, Jul. 2020.</w:t>
+      </w:r>
+    </w:p>
+    <w:p>
+      <w:pPr>
+        <w:pStyle w:val="Bibliography"/>
+      </w:pPr>
+      <w:r>
+        <w:t>[7]</w:t>
+      </w:r>
+      <w:r>
+        <w:tab/>
+        <w:t xml:space="preserve">G. Dietz, J. King Chen, J. Beason, M. Tarrow, A. Hilliard, and R. B. Shapiro, “ARtonomous: Introducing Middle School Students to Reinforcement Learning Through Virtual Robotics,” in </w:t>
+      </w:r>
       <w:r>
         <w:rPr>
           <w:i/>
           <w:iCs/>
         </w:rPr>
-        <w:t>Intell</w:t>
-      </w:r>
-      <w:proofErr w:type="spellEnd"/>
-      <w:r>
-        <w:t xml:space="preserve">, vol. 2, no. 2, pp. 97–120, Dec. 2008, </w:t>
-      </w:r>
-      <w:proofErr w:type="spellStart"/>
-      <w:r>
-        <w:t>doi</w:t>
-      </w:r>
-      <w:proofErr w:type="spellEnd"/>
-      <w:r>
-        <w:t>: 10.1007/s11721-008-0016-2.</w:t>
+        <w:t>Proceedings of the 21st Annual ACM Interaction Design and Children Conference</w:t>
+      </w:r>
+      <w:r>
+        <w:t>, in IDC ’22. New York, NY, USA: Association for Computing Machinery, Jun. 2022, pp. 430–441. doi: 10.1145/3501712.3529736.</w:t>
       </w:r>
     </w:p>
     <w:p>
@@ -5136,65 +5049,21 @@
         <w:pStyle w:val="Bibliography"/>
       </w:pPr>
       <w:r>
-        <w:t>[4]</w:t>
+        <w:t>[8]</w:t>
       </w:r>
       <w:r>
         <w:tab/>
-        <w:t xml:space="preserve">R. B. Walton, F. W. </w:t>
-      </w:r>
-      <w:proofErr w:type="spellStart"/>
-      <w:r>
-        <w:t>Ciarallo</w:t>
-      </w:r>
-      <w:proofErr w:type="spellEnd"/>
-      <w:r>
-        <w:t xml:space="preserve">, and L. E. Champagne, “A Unified Digital Twin Approach Incorporating Virtual, Physical, and Prescriptive Analytical Components to Support Adaptive Real-Time Decision-Making.” Rochester, NY, Jun. 28, 2023. </w:t>
-      </w:r>
-      <w:proofErr w:type="spellStart"/>
-      <w:r>
-        <w:t>doi</w:t>
-      </w:r>
-      <w:proofErr w:type="spellEnd"/>
-      <w:r>
-        <w:t>: 10.2139/ssrn.4494073.</w:t>
-      </w:r>
-    </w:p>
-    <w:p>
-      <w:pPr>
-        <w:pStyle w:val="Bibliography"/>
-      </w:pPr>
-      <w:r>
-        <w:t>[5]</w:t>
-      </w:r>
-      <w:r>
-        <w:tab/>
-        <w:t xml:space="preserve">V. R. Nagarajan and P. Singh, “Obstacle Detection and Avoidance </w:t>
-      </w:r>
-      <w:proofErr w:type="gramStart"/>
-      <w:r>
-        <w:t>For</w:t>
-      </w:r>
-      <w:proofErr w:type="gramEnd"/>
-      <w:r>
-        <w:t xml:space="preserve"> Mobile Robots Using Monocular Vision,” in </w:t>
+        <w:t xml:space="preserve">F. Ducatelle, G. A. Di Caro, and L. M. Gambardella, “Cooperative self-organization in a heterogeneous swarm robotic system,” in </w:t>
       </w:r>
       <w:r>
         <w:rPr>
           <w:i/>
           <w:iCs/>
         </w:rPr>
-        <w:t>2021 8th International Conference on Smart Computing and Communications (ICSCC)</w:t>
-      </w:r>
-      <w:r>
-        <w:t xml:space="preserve">, Jul. 2021, pp. 275–279. </w:t>
-      </w:r>
-      <w:proofErr w:type="spellStart"/>
-      <w:r>
-        <w:t>doi</w:t>
-      </w:r>
-      <w:proofErr w:type="spellEnd"/>
-      <w:r>
-        <w:t>: 10.1109/ICSCC51209.2021.9528162.</w:t>
+        <w:t>Proceedings of the 12th annual conference on Genetic and evolutionary computation</w:t>
+      </w:r>
+      <w:r>
+        <w:t>, Portland Oregon USA: ACM, Jul. 2010, pp. 87–94. doi: 10.1145/1830483.1830501.</w:t>
       </w:r>
     </w:p>
     <w:p>
@@ -5202,49 +5071,21 @@
         <w:pStyle w:val="Bibliography"/>
       </w:pPr>
       <w:r>
-        <w:t>[6]</w:t>
+        <w:t>[9]</w:t>
       </w:r>
       <w:r>
         <w:tab/>
-        <w:t>R. Singh, A. Gehlot, A. Thakur, V. A. Shaik, and P. Das, “A Review on Implementation of Robotic Assistance in Covid-19 Epidemics: A Possibility Check,” vol. 29, pp. 7883–7893, Jul. 2020.</w:t>
-      </w:r>
-    </w:p>
-    <w:p>
-      <w:pPr>
-        <w:pStyle w:val="Bibliography"/>
-      </w:pPr>
-      <w:r>
-        <w:t>[7]</w:t>
-      </w:r>
-      <w:r>
-        <w:tab/>
-        <w:t>G. Dietz, J. King Chen, J. Beason, M. Tarrow, A. Hilliard, and R. B. Shapiro, “</w:t>
-      </w:r>
-      <w:proofErr w:type="spellStart"/>
-      <w:r>
-        <w:t>ARtonomous</w:t>
-      </w:r>
-      <w:proofErr w:type="spellEnd"/>
-      <w:r>
-        <w:t xml:space="preserve">: Introducing Middle School Students to Reinforcement Learning Through Virtual Robotics,” in </w:t>
+        <w:t xml:space="preserve">T. Balch and R. C. Arkin, “Behavior-based formation control for multirobot teams,” </w:t>
       </w:r>
       <w:r>
         <w:rPr>
           <w:i/>
           <w:iCs/>
         </w:rPr>
-        <w:t>Proceedings of the 21st Annual ACM Interaction Design and Children Conference</w:t>
-      </w:r>
-      <w:r>
-        <w:t xml:space="preserve">, in IDC ’22. New York, NY, USA: Association for Computing Machinery, Jun. 2022, pp. 430–441. </w:t>
-      </w:r>
-      <w:proofErr w:type="spellStart"/>
-      <w:r>
-        <w:t>doi</w:t>
-      </w:r>
-      <w:proofErr w:type="spellEnd"/>
-      <w:r>
-        <w:t>: 10.1145/3501712.3529736.</w:t>
+        <w:t>IEEE Transactions on Robotics and Automation</w:t>
+      </w:r>
+      <w:r>
+        <w:t>, vol. 14, no. 6, pp. 926–939, Dec. 1998, doi: 10.1109/70.736776.</w:t>
       </w:r>
     </w:p>
     <w:p>
@@ -5252,37 +5093,21 @@
         <w:pStyle w:val="Bibliography"/>
       </w:pPr>
       <w:r>
-        <w:t>[8]</w:t>
+        <w:t>[10]</w:t>
       </w:r>
       <w:r>
         <w:tab/>
-        <w:t xml:space="preserve">F. </w:t>
-      </w:r>
-      <w:proofErr w:type="spellStart"/>
-      <w:r>
-        <w:t>Ducatelle</w:t>
-      </w:r>
-      <w:proofErr w:type="spellEnd"/>
-      <w:r>
-        <w:t xml:space="preserve">, G. A. Di Caro, and L. M. Gambardella, “Cooperative self-organization in a heterogeneous swarm robotic system,” in </w:t>
+        <w:t xml:space="preserve">S. Wan, J. Lu, and P. Fan, “Semi-centralized control for multi robot formation,” in </w:t>
       </w:r>
       <w:r>
         <w:rPr>
           <w:i/>
           <w:iCs/>
         </w:rPr>
-        <w:t>Proceedings of the 12th annual conference on Genetic and evolutionary computation</w:t>
-      </w:r>
-      <w:r>
-        <w:t xml:space="preserve">, Portland Oregon USA: ACM, Jul. 2010, pp. 87–94. </w:t>
-      </w:r>
-      <w:proofErr w:type="spellStart"/>
-      <w:r>
-        <w:t>doi</w:t>
-      </w:r>
-      <w:proofErr w:type="spellEnd"/>
-      <w:r>
-        <w:t>: 10.1145/1830483.1830501.</w:t>
+        <w:t>2017 2nd International Conference on Robotics and Automation Engineering (ICRAE)</w:t>
+      </w:r>
+      <w:r>
+        <w:t>, Dec. 2017, pp. 31–36. doi: 10.1109/ICRAE.2017.8291348.</w:t>
       </w:r>
     </w:p>
     <w:p>
@@ -5290,29 +5115,21 @@
         <w:pStyle w:val="Bibliography"/>
       </w:pPr>
       <w:r>
-        <w:t>[9]</w:t>
+        <w:t>[11]</w:t>
       </w:r>
       <w:r>
         <w:tab/>
-        <w:t xml:space="preserve">T. Balch and R. C. Arkin, “Behavior-based formation control for multirobot teams,” </w:t>
+        <w:t xml:space="preserve">T. Balch and M. Hybinette, “Social potentials for scalable multi-robot formations,” in </w:t>
       </w:r>
       <w:r>
         <w:rPr>
           <w:i/>
           <w:iCs/>
         </w:rPr>
-        <w:t>IEEE Transactions on Robotics and Automation</w:t>
-      </w:r>
-      <w:r>
-        <w:t xml:space="preserve">, vol. 14, no. 6, pp. 926–939, Dec. 1998, </w:t>
-      </w:r>
-      <w:proofErr w:type="spellStart"/>
-      <w:r>
-        <w:t>doi</w:t>
-      </w:r>
-      <w:proofErr w:type="spellEnd"/>
-      <w:r>
-        <w:t>: 10.1109/70.736776.</w:t>
+        <w:t>Proceedings 2000 ICRA. Millennium Conference. IEEE International Conference on Robotics and Automation. Symposia Proceedings (Cat. No.00CH37065)</w:t>
+      </w:r>
+      <w:r>
+        <w:t>, Apr. 2000, pp. 73–80 vol.1. doi: 10.1109/ROBOT.2000.844042.</w:t>
       </w:r>
     </w:p>
     <w:p>
@@ -5320,29 +5137,21 @@
         <w:pStyle w:val="Bibliography"/>
       </w:pPr>
       <w:r>
-        <w:t>[10]</w:t>
+        <w:t>[12]</w:t>
       </w:r>
       <w:r>
         <w:tab/>
-        <w:t xml:space="preserve">S. Wan, J. Lu, and P. Fan, “Semi-centralized control for multi robot formation,” in </w:t>
+        <w:t xml:space="preserve">L. Barnes, M. Fields, and K. Valavanis, “Unmanned ground vehicle swarm formation control using potential fields,” in </w:t>
       </w:r>
       <w:r>
         <w:rPr>
           <w:i/>
           <w:iCs/>
         </w:rPr>
-        <w:t>2017 2nd International Conference on Robotics and Automation Engineering (ICRAE)</w:t>
-      </w:r>
-      <w:r>
-        <w:t xml:space="preserve">, Dec. 2017, pp. 31–36. </w:t>
-      </w:r>
-      <w:proofErr w:type="spellStart"/>
-      <w:r>
-        <w:t>doi</w:t>
-      </w:r>
-      <w:proofErr w:type="spellEnd"/>
-      <w:r>
-        <w:t>: 10.1109/ICRAE.2017.8291348.</w:t>
+        <w:t>2007 Mediterranean Conference on Control &amp; Automation</w:t>
+      </w:r>
+      <w:r>
+        <w:t>, Jun. 2007, pp. 1–8. doi: 10.1109/MED.2007.4433724.</w:t>
       </w:r>
     </w:p>
     <w:p>
@@ -5350,37 +5159,21 @@
         <w:pStyle w:val="Bibliography"/>
       </w:pPr>
       <w:r>
-        <w:t>[11]</w:t>
+        <w:t>[13]</w:t>
       </w:r>
       <w:r>
         <w:tab/>
-        <w:t xml:space="preserve">T. Balch and M. </w:t>
-      </w:r>
-      <w:proofErr w:type="spellStart"/>
-      <w:r>
-        <w:t>Hybinette</w:t>
-      </w:r>
-      <w:proofErr w:type="spellEnd"/>
-      <w:r>
-        <w:t xml:space="preserve">, “Social potentials for scalable multi-robot formations,” in </w:t>
+        <w:t xml:space="preserve">D. Kengyel, H. Hamann, P. Zahadat, G. Radspieler, F. Wotawa, and T. Schmickl, “Potential of Heterogeneity in Collective Behaviors: A Case Study on Heterogeneous Swarms,” in </w:t>
       </w:r>
       <w:r>
         <w:rPr>
           <w:i/>
           <w:iCs/>
         </w:rPr>
-        <w:t>Proceedings 2000 ICRA. Millennium Conference. IEEE International Conference on Robotics and Automation. Symposia Proceedings (Cat. No.00CH37065)</w:t>
-      </w:r>
-      <w:r>
-        <w:t xml:space="preserve">, Apr. 2000, pp. 73–80 vol.1. </w:t>
-      </w:r>
-      <w:proofErr w:type="spellStart"/>
-      <w:r>
-        <w:t>doi</w:t>
-      </w:r>
-      <w:proofErr w:type="spellEnd"/>
-      <w:r>
-        <w:t>: 10.1109/ROBOT.2000.844042.</w:t>
+        <w:t>PRIMA 2015: Principles and Practice of Multi-Agent Systems</w:t>
+      </w:r>
+      <w:r>
+        <w:t>, Q. Chen, P. Torroni, S. Villata, J. Hsu, and A. Omicini, Eds., Cham: Springer International Publishing, 2015, pp. 201–217. doi: 10.1007/978-3-319-25524-8_13.</w:t>
       </w:r>
     </w:p>
     <w:p>
@@ -5388,29 +5181,33 @@
         <w:pStyle w:val="Bibliography"/>
       </w:pPr>
       <w:r>
-        <w:t>[12]</w:t>
+        <w:t>[14]</w:t>
       </w:r>
       <w:r>
         <w:tab/>
-        <w:t xml:space="preserve">L. Barnes, M. Fields, and K. Valavanis, “Unmanned ground vehicle swarm formation control using potential fields,” in </w:t>
+        <w:t>“Learning Decentralized Control Policies for Multi-Robot Formation | IEEE Conference Publication | IEEE Xplore.” Accessed: May 09, 2024. [Online]. Available: https://ieeexplore.ieee.org/document/8868898</w:t>
+      </w:r>
+    </w:p>
+    <w:p>
+      <w:pPr>
+        <w:pStyle w:val="Bibliography"/>
+      </w:pPr>
+      <w:r>
+        <w:t>[15]</w:t>
+      </w:r>
+      <w:r>
+        <w:tab/>
+        <w:t xml:space="preserve">D. H. Stolfi and G. Danoy, “Optimising autonomous robot swarm parameters for stable formation design,” in </w:t>
       </w:r>
       <w:r>
         <w:rPr>
           <w:i/>
           <w:iCs/>
         </w:rPr>
-        <w:t>2007 Mediterranean Conference on Control &amp; Automation</w:t>
-      </w:r>
-      <w:r>
-        <w:t xml:space="preserve">, Jun. 2007, pp. 1–8. </w:t>
-      </w:r>
-      <w:proofErr w:type="spellStart"/>
-      <w:r>
-        <w:t>doi</w:t>
-      </w:r>
-      <w:proofErr w:type="spellEnd"/>
-      <w:r>
-        <w:t>: 10.1109/MED.2007.4433724.</w:t>
+        <w:t>Proceedings of the Genetic and Evolutionary Computation Conference</w:t>
+      </w:r>
+      <w:r>
+        <w:t>, in GECCO ’22. New York, NY, USA: Association for Computing Machinery, Jul. 2022, pp. 1281–1289. doi: 10.1145/3512290.3528709.</w:t>
       </w:r>
     </w:p>
     <w:p>
@@ -5418,77 +5215,21 @@
         <w:pStyle w:val="Bibliography"/>
       </w:pPr>
       <w:r>
-        <w:t>[13]</w:t>
+        <w:t>[16]</w:t>
       </w:r>
       <w:r>
         <w:tab/>
-        <w:t xml:space="preserve">D. Kengyel, H. Hamann, P. </w:t>
-      </w:r>
-      <w:proofErr w:type="spellStart"/>
-      <w:r>
-        <w:t>Zahadat</w:t>
-      </w:r>
-      <w:proofErr w:type="spellEnd"/>
-      <w:r>
-        <w:t xml:space="preserve">, G. </w:t>
-      </w:r>
-      <w:proofErr w:type="spellStart"/>
-      <w:r>
-        <w:t>Radspieler</w:t>
-      </w:r>
-      <w:proofErr w:type="spellEnd"/>
-      <w:r>
-        <w:t xml:space="preserve">, F. </w:t>
-      </w:r>
-      <w:proofErr w:type="spellStart"/>
-      <w:r>
-        <w:t>Wotawa</w:t>
-      </w:r>
-      <w:proofErr w:type="spellEnd"/>
-      <w:r>
-        <w:t xml:space="preserve">, and T. </w:t>
-      </w:r>
-      <w:proofErr w:type="spellStart"/>
-      <w:r>
-        <w:t>Schmickl</w:t>
-      </w:r>
-      <w:proofErr w:type="spellEnd"/>
-      <w:r>
-        <w:t xml:space="preserve">, “Potential of Heterogeneity in Collective Behaviors: A Case Study on Heterogeneous Swarms,” in </w:t>
+        <w:t xml:space="preserve">M. Hüttenrauch, A. Šošić, and G. Neumann, “Deep Reinforcement Learning for Swarm Systems,” </w:t>
       </w:r>
       <w:r>
         <w:rPr>
           <w:i/>
           <w:iCs/>
         </w:rPr>
-        <w:t>PRIMA 2015: Principles and Practice of Multi-Agent Systems</w:t>
-      </w:r>
-      <w:r>
-        <w:t xml:space="preserve">, Q. Chen, P. </w:t>
-      </w:r>
-      <w:proofErr w:type="spellStart"/>
-      <w:r>
-        <w:t>Torroni</w:t>
-      </w:r>
-      <w:proofErr w:type="spellEnd"/>
-      <w:r>
-        <w:t xml:space="preserve">, S. Villata, J. Hsu, and A. </w:t>
-      </w:r>
-      <w:proofErr w:type="spellStart"/>
-      <w:r>
-        <w:t>Omicini</w:t>
-      </w:r>
-      <w:proofErr w:type="spellEnd"/>
-      <w:r>
-        <w:t xml:space="preserve">, Eds., Cham: Springer International Publishing, 2015, pp. 201–217. </w:t>
-      </w:r>
-      <w:proofErr w:type="spellStart"/>
-      <w:r>
-        <w:t>doi</w:t>
-      </w:r>
-      <w:proofErr w:type="spellEnd"/>
-      <w:r>
-        <w:t>: 10.1007/978-3-319-25524-8_13.</w:t>
+        <w:t>Journal of Machine Learning Research</w:t>
+      </w:r>
+      <w:r>
+        <w:t>, vol. 20, no. 54, pp. 1–31, 2019.</w:t>
       </w:r>
     </w:p>
     <w:p>
@@ -5496,57 +5237,21 @@
         <w:pStyle w:val="Bibliography"/>
       </w:pPr>
       <w:r>
-        <w:t>[14]</w:t>
+        <w:t>[17]</w:t>
       </w:r>
       <w:r>
         <w:tab/>
-        <w:t>“Learning Decentralized Control Policies for Multi-Robot Formation | IEEE Conference Publication | IEEE Xplore.” Accessed: May 09, 2024. [Online]. Available: https://ieeexplore.ieee.org/document/8868898</w:t>
-      </w:r>
-    </w:p>
-    <w:p>
-      <w:pPr>
-        <w:pStyle w:val="Bibliography"/>
-      </w:pPr>
-      <w:r>
-        <w:t>[15]</w:t>
-      </w:r>
-      <w:r>
-        <w:tab/>
-        <w:t xml:space="preserve">D. H. Stolfi and G. </w:t>
-      </w:r>
-      <w:proofErr w:type="spellStart"/>
-      <w:r>
-        <w:t>Danoy</w:t>
-      </w:r>
-      <w:proofErr w:type="spellEnd"/>
-      <w:r>
-        <w:t>, “</w:t>
-      </w:r>
-      <w:proofErr w:type="spellStart"/>
-      <w:r>
-        <w:t>Optimising</w:t>
-      </w:r>
-      <w:proofErr w:type="spellEnd"/>
-      <w:r>
-        <w:t xml:space="preserve"> autonomous robot swarm parameters for stable formation design,” in </w:t>
+        <w:t xml:space="preserve">M. B. Bezcioglu, B. Lennox, and F. Arvin, “Self-Organised Swarm Flocking with Deep Reinforcement Learning,” in </w:t>
       </w:r>
       <w:r>
         <w:rPr>
           <w:i/>
           <w:iCs/>
         </w:rPr>
-        <w:t>Proceedings of the Genetic and Evolutionary Computation Conference</w:t>
-      </w:r>
-      <w:r>
-        <w:t xml:space="preserve">, in GECCO ’22. New York, NY, USA: Association for Computing Machinery, Jul. 2022, pp. 1281–1289. </w:t>
-      </w:r>
-      <w:proofErr w:type="spellStart"/>
-      <w:r>
-        <w:t>doi</w:t>
-      </w:r>
-      <w:proofErr w:type="spellEnd"/>
-      <w:r>
-        <w:t>: 10.1145/3512290.3528709.</w:t>
+        <w:t>2021 7th International Conference on Automation, Robotics and Applications (ICARA)</w:t>
+      </w:r>
+      <w:r>
+        <w:t>, Feb. 2021, pp. 226–230. doi: 10.1109/ICARA51699.2021.9376509.</w:t>
       </w:r>
     </w:p>
     <w:p>
@@ -5554,83 +5259,31 @@
         <w:pStyle w:val="Bibliography"/>
       </w:pPr>
       <w:r>
-        <w:t>[16]</w:t>
+        <w:t>[18]</w:t>
       </w:r>
       <w:r>
         <w:tab/>
-        <w:t xml:space="preserve">M. </w:t>
-      </w:r>
-      <w:proofErr w:type="spellStart"/>
-      <w:r>
-        <w:t>Hüttenrauch</w:t>
-      </w:r>
-      <w:proofErr w:type="spellEnd"/>
-      <w:r>
-        <w:t xml:space="preserve">, A. </w:t>
-      </w:r>
-      <w:proofErr w:type="spellStart"/>
-      <w:r>
-        <w:t>Šošić</w:t>
-      </w:r>
-      <w:proofErr w:type="spellEnd"/>
-      <w:r>
-        <w:t xml:space="preserve">, and G. Neumann, “Deep Reinforcement Learning for Swarm Systems,” </w:t>
+        <w:t xml:space="preserve">G. Di Marzo Serugendo </w:t>
       </w:r>
       <w:r>
         <w:rPr>
           <w:i/>
           <w:iCs/>
         </w:rPr>
-        <w:t>Journal of Machine Learning Research</w:t>
-      </w:r>
-      <w:r>
-        <w:t>, vol. 20, no. 54, pp. 1–31, 2019.</w:t>
-      </w:r>
-    </w:p>
-    <w:p>
-      <w:pPr>
-        <w:pStyle w:val="Bibliography"/>
-      </w:pPr>
-      <w:r>
-        <w:t>[17]</w:t>
-      </w:r>
-      <w:r>
-        <w:tab/>
-        <w:t xml:space="preserve">M. B. </w:t>
-      </w:r>
-      <w:proofErr w:type="spellStart"/>
-      <w:r>
-        <w:t>Bezcioglu</w:t>
-      </w:r>
-      <w:proofErr w:type="spellEnd"/>
-      <w:r>
-        <w:t>, B. Lennox, and F. Arvin, “Self-</w:t>
-      </w:r>
-      <w:proofErr w:type="spellStart"/>
-      <w:r>
-        <w:t>Organised</w:t>
-      </w:r>
-      <w:proofErr w:type="spellEnd"/>
-      <w:r>
-        <w:t xml:space="preserve"> Swarm Flocking with Deep Reinforcement Learning,” in </w:t>
+        <w:t>et al.</w:t>
+      </w:r>
+      <w:r>
+        <w:t xml:space="preserve">, “Self-Organisation: Paradigms and Applications,” in </w:t>
       </w:r>
       <w:r>
         <w:rPr>
           <w:i/>
           <w:iCs/>
         </w:rPr>
-        <w:t>2021 7th International Conference on Automation, Robotics and Applications (ICARA)</w:t>
-      </w:r>
-      <w:r>
-        <w:t xml:space="preserve">, Feb. 2021, pp. 226–230. </w:t>
-      </w:r>
-      <w:proofErr w:type="spellStart"/>
-      <w:r>
-        <w:t>doi</w:t>
-      </w:r>
-      <w:proofErr w:type="spellEnd"/>
-      <w:r>
-        <w:t>: 10.1109/ICARA51699.2021.9376509.</w:t>
+        <w:t>Engineering Self-Organising Systems</w:t>
+      </w:r>
+      <w:r>
+        <w:t>, G. Di Marzo Serugendo, A. Karageorgos, O. F. Rana, and F. Zambonelli, Eds., Berlin, Heidelberg: Springer, 2004, pp. 1–19. doi: 10.1007/978-3-540-24701-2_1.</w:t>
       </w:r>
     </w:p>
     <w:p>
@@ -5638,87 +5291,88 @@
         <w:pStyle w:val="Bibliography"/>
       </w:pPr>
       <w:r>
-        <w:t>[18]</w:t>
+        <w:t>[19]</w:t>
       </w:r>
       <w:r>
         <w:tab/>
-        <w:t xml:space="preserve">G. Di Marzo </w:t>
-      </w:r>
-      <w:proofErr w:type="spellStart"/>
-      <w:r>
-        <w:t>Serugendo</w:t>
-      </w:r>
-      <w:proofErr w:type="spellEnd"/>
-      <w:r>
-        <w:t xml:space="preserve"> </w:t>
+        <w:t>“Collective Robotics: From Social Insects to Robots - C. Ronald Kube, Hong Zhang, 1993.” Accessed: May 10, 2024. [Online]. Available: https://journals.sagepub.com/doi/abs/10.1177/105971239300200204?casa_token=eQiuPn8kxvsAAAAA:sKx3Wnfr7IqWSHhYv-K-E8vqr9vAV7HWCFol_wgqzZqRW9HkKU2fgazOrGMgJIXsNZn9CRYMc7Q</w:t>
+      </w:r>
+    </w:p>
+    <w:p>
+      <w:pPr>
+        <w:pStyle w:val="Bibliography"/>
+      </w:pPr>
+      <w:r>
+        <w:lastRenderedPageBreak/>
+        <w:t>[20]</w:t>
+      </w:r>
+      <w:r>
+        <w:tab/>
+        <w:t xml:space="preserve">Z. Xiaoning, “Analysis of military application of UAV swarm technology,” in </w:t>
       </w:r>
       <w:r>
         <w:rPr>
           <w:i/>
           <w:iCs/>
         </w:rPr>
-        <w:t>et al.</w:t>
-      </w:r>
-      <w:r>
-        <w:t>, “Self-</w:t>
-      </w:r>
-      <w:proofErr w:type="spellStart"/>
-      <w:r>
-        <w:t>Organisation</w:t>
-      </w:r>
-      <w:proofErr w:type="spellEnd"/>
-      <w:r>
-        <w:t xml:space="preserve">: Paradigms and Applications,” in </w:t>
+        <w:t>2020 3rd International Conference on Unmanned Systems (ICUS)</w:t>
+      </w:r>
+      <w:r>
+        <w:t>, Nov. 2020, pp. 1200–1204. doi: 10.1109/ICUS50048.2020.9274974.</w:t>
+      </w:r>
+    </w:p>
+    <w:p>
+      <w:pPr>
+        <w:pStyle w:val="Bibliography"/>
+      </w:pPr>
+      <w:r>
+        <w:t>[21]</w:t>
+      </w:r>
+      <w:r>
+        <w:tab/>
+        <w:t xml:space="preserve">W. Du </w:t>
       </w:r>
       <w:r>
         <w:rPr>
           <w:i/>
           <w:iCs/>
         </w:rPr>
-        <w:t>Engineering Self-</w:t>
-      </w:r>
-      <w:proofErr w:type="spellStart"/>
+        <w:t>et al.</w:t>
+      </w:r>
+      <w:r>
+        <w:t xml:space="preserve">, “Network-Based Heterogeneous Particle Swarm Optimization and Its Application in UAV Communication Coverage,” </w:t>
+      </w:r>
       <w:r>
         <w:rPr>
           <w:i/>
           <w:iCs/>
         </w:rPr>
-        <w:t>Organising</w:t>
-      </w:r>
-      <w:proofErr w:type="spellEnd"/>
+        <w:t>IEEE Transactions on Emerging Topics in Computational Intelligence</w:t>
+      </w:r>
+      <w:r>
+        <w:t>, vol. 4, no. 3, pp. 312–323, Jun. 2020, doi: 10.1109/TETCI.2019.2899604.</w:t>
+      </w:r>
+    </w:p>
+    <w:p>
+      <w:pPr>
+        <w:pStyle w:val="Bibliography"/>
+      </w:pPr>
+      <w:r>
+        <w:t>[22]</w:t>
+      </w:r>
+      <w:r>
+        <w:tab/>
+        <w:t xml:space="preserve">A. Liekna and J. Grundspenkis, “TOWARDS PRACTICAL APPLICATION OF SWARM ROBOTICS: OVERVIEW OF SWARM TASKS,” </w:t>
+      </w:r>
       <w:r>
         <w:rPr>
           <w:i/>
           <w:iCs/>
         </w:rPr>
-        <w:t xml:space="preserve"> Systems</w:t>
-      </w:r>
-      <w:r>
-        <w:t xml:space="preserve">, G. Di Marzo </w:t>
-      </w:r>
-      <w:proofErr w:type="spellStart"/>
-      <w:r>
-        <w:t>Serugendo</w:t>
-      </w:r>
-      <w:proofErr w:type="spellEnd"/>
-      <w:r>
-        <w:t xml:space="preserve">, A. Karageorgos, O. F. Rana, and F. </w:t>
-      </w:r>
-      <w:proofErr w:type="spellStart"/>
-      <w:r>
-        <w:t>Zambonelli</w:t>
-      </w:r>
-      <w:proofErr w:type="spellEnd"/>
-      <w:r>
-        <w:t xml:space="preserve">, Eds., Berlin, Heidelberg: Springer, 2004, pp. 1–19. </w:t>
-      </w:r>
-      <w:proofErr w:type="spellStart"/>
-      <w:r>
-        <w:t>doi</w:t>
-      </w:r>
-      <w:proofErr w:type="spellEnd"/>
-      <w:r>
-        <w:t>: 10.1007/978-3-540-24701-2_1.</w:t>
+        <w:t>ENGINEERING FOR RURAL DEVELOPMENT</w:t>
+      </w:r>
+      <w:r>
+        <w:t>.</w:t>
       </w:r>
     </w:p>
     <w:p>
@@ -5726,50 +5380,21 @@
         <w:pStyle w:val="Bibliography"/>
       </w:pPr>
       <w:r>
-        <w:t>[19]</w:t>
+        <w:t>[23]</w:t>
       </w:r>
       <w:r>
         <w:tab/>
-        <w:t>“Collective Robotics: From Social Insects to Robots - C. Ronald Kube, Hong Zhang, 1993.” Accessed: May 10, 2024. [Online]. Available: https://journals.sagepub.com/doi/abs/10.1177/105971239300200204?casa_token=eQiuPn8kxvsAAAAA:sKx3Wnfr7IqWSHhYv-K-E8vqr9vAV7HWCFol_wgqzZqRW9HkKU2fgazOrGMgJIXsNZn9CRYMc7Q</w:t>
-      </w:r>
-    </w:p>
-    <w:p>
-      <w:pPr>
-        <w:pStyle w:val="Bibliography"/>
-      </w:pPr>
-      <w:r>
-        <w:lastRenderedPageBreak/>
-        <w:t>[20]</w:t>
-      </w:r>
-      <w:r>
-        <w:tab/>
-        <w:t xml:space="preserve">Z. </w:t>
-      </w:r>
-      <w:proofErr w:type="spellStart"/>
-      <w:r>
-        <w:t>Xiaoning</w:t>
-      </w:r>
-      <w:proofErr w:type="spellEnd"/>
-      <w:r>
-        <w:t xml:space="preserve">, “Analysis of military application of UAV swarm technology,” in </w:t>
+        <w:t xml:space="preserve">M. Schranz, M. Umlauft, M. Sende, and W. Elmenreich, “Swarm Robotic Behaviors and Current Applications,” </w:t>
       </w:r>
       <w:r>
         <w:rPr>
           <w:i/>
           <w:iCs/>
         </w:rPr>
-        <w:t>2020 3rd International Conference on Unmanned Systems (ICUS)</w:t>
-      </w:r>
-      <w:r>
-        <w:t xml:space="preserve">, Nov. 2020, pp. 1200–1204. </w:t>
-      </w:r>
-      <w:proofErr w:type="spellStart"/>
-      <w:r>
-        <w:t>doi</w:t>
-      </w:r>
-      <w:proofErr w:type="spellEnd"/>
-      <w:r>
-        <w:t>: 10.1109/ICUS50048.2020.9274974.</w:t>
+        <w:t>Front. Robot. AI</w:t>
+      </w:r>
+      <w:r>
+        <w:t>, vol. 7, Apr. 2020, doi: 10.3389/frobt.2020.00036.</w:t>
       </w:r>
     </w:p>
     <w:p>
@@ -5777,39 +5402,43 @@
         <w:pStyle w:val="Bibliography"/>
       </w:pPr>
       <w:r>
-        <w:t>[21]</w:t>
+        <w:t>[24]</w:t>
       </w:r>
       <w:r>
         <w:tab/>
-        <w:t xml:space="preserve">W. Du </w:t>
+        <w:t xml:space="preserve">E. Şahin, “Swarm Robotics: From Sources of Inspiration to Domains of Application,” in </w:t>
       </w:r>
       <w:r>
         <w:rPr>
           <w:i/>
           <w:iCs/>
         </w:rPr>
-        <w:t>et al.</w:t>
-      </w:r>
-      <w:r>
-        <w:t xml:space="preserve">, “Network-Based Heterogeneous Particle Swarm Optimization and Its Application in UAV Communication Coverage,” </w:t>
+        <w:t>Swarm Robotics</w:t>
+      </w:r>
+      <w:r>
+        <w:t>, E. Şahin and W. M. Spears, Eds., Berlin, Heidelberg: Springer, 2005, pp. 10–20. doi: 10.1007/978-3-540-30552-1_2.</w:t>
+      </w:r>
+    </w:p>
+    <w:p>
+      <w:pPr>
+        <w:pStyle w:val="Bibliography"/>
+      </w:pPr>
+      <w:r>
+        <w:t>[25]</w:t>
+      </w:r>
+      <w:r>
+        <w:tab/>
+        <w:t xml:space="preserve">R. Sawant, C. Singh, A. Shaikh, A. Aggarwal, P. Shahane, and H. R, “Mine Detection using a Swarm of Robots,” in </w:t>
       </w:r>
       <w:r>
         <w:rPr>
           <w:i/>
           <w:iCs/>
         </w:rPr>
-        <w:t>IEEE Transactions on Emerging Topics in Computational Intelligence</w:t>
-      </w:r>
-      <w:r>
-        <w:t xml:space="preserve">, vol. 4, no. 3, pp. 312–323, Jun. 2020, </w:t>
-      </w:r>
-      <w:proofErr w:type="spellStart"/>
-      <w:r>
-        <w:t>doi</w:t>
-      </w:r>
-      <w:proofErr w:type="spellEnd"/>
-      <w:r>
-        <w:t>: 10.1109/TETCI.2019.2899604.</w:t>
+        <w:t>2022 International Conference on Advances in Computing, Communication and Applied Informatics (ACCAI)</w:t>
+      </w:r>
+      <w:r>
+        <w:t>, Chennai, India: IEEE, Jan. 2022, pp. 1–9. doi: 10.1109/ACCAI53970.2022.9752481.</w:t>
       </w:r>
     </w:p>
     <w:p>
@@ -5817,37 +5446,21 @@
         <w:pStyle w:val="Bibliography"/>
       </w:pPr>
       <w:r>
-        <w:t>[22]</w:t>
+        <w:t>[26]</w:t>
       </w:r>
       <w:r>
         <w:tab/>
-        <w:t xml:space="preserve">A. </w:t>
-      </w:r>
-      <w:proofErr w:type="spellStart"/>
-      <w:r>
-        <w:t>Liekna</w:t>
-      </w:r>
-      <w:proofErr w:type="spellEnd"/>
-      <w:r>
-        <w:t xml:space="preserve"> and J. </w:t>
-      </w:r>
-      <w:proofErr w:type="spellStart"/>
-      <w:r>
-        <w:t>Grundspenkis</w:t>
-      </w:r>
-      <w:proofErr w:type="spellEnd"/>
-      <w:r>
-        <w:t xml:space="preserve">, “TOWARDS PRACTICAL APPLICATION OF SWARM ROBOTICS: OVERVIEW OF SWARM TASKS,” </w:t>
+        <w:t xml:space="preserve">M. Dorigo, G. Theraulaz, and V. Trianni, “Reflections on the future of swarm robotics,” </w:t>
       </w:r>
       <w:r>
         <w:rPr>
           <w:i/>
           <w:iCs/>
         </w:rPr>
-        <w:t>ENGINEERING FOR RURAL DEVELOPMENT</w:t>
-      </w:r>
-      <w:r>
-        <w:t>.</w:t>
+        <w:t>Science Robotics</w:t>
+      </w:r>
+      <w:r>
+        <w:t>, vol. 5, no. 49, p. eabe4385, Dec. 2020, doi: 10.1126/scirobotics.abe4385.</w:t>
       </w:r>
     </w:p>
     <w:p>
@@ -5855,75 +5468,31 @@
         <w:pStyle w:val="Bibliography"/>
       </w:pPr>
       <w:r>
-        <w:t>[23]</w:t>
+        <w:t>[27]</w:t>
       </w:r>
       <w:r>
         <w:tab/>
-        <w:t xml:space="preserve">M. Schranz, M. </w:t>
-      </w:r>
-      <w:proofErr w:type="spellStart"/>
-      <w:r>
-        <w:t>Umlauft</w:t>
-      </w:r>
-      <w:proofErr w:type="spellEnd"/>
-      <w:r>
-        <w:t xml:space="preserve">, M. Sende, and W. </w:t>
-      </w:r>
-      <w:proofErr w:type="spellStart"/>
-      <w:r>
-        <w:t>Elmenreich</w:t>
-      </w:r>
-      <w:proofErr w:type="spellEnd"/>
-      <w:r>
-        <w:t xml:space="preserve">, “Swarm Robotic Behaviors and Current Applications,” </w:t>
+        <w:t xml:space="preserve">M. Dorigo </w:t>
       </w:r>
       <w:r>
         <w:rPr>
           <w:i/>
           <w:iCs/>
         </w:rPr>
-        <w:t>Front. Robot. AI</w:t>
-      </w:r>
-      <w:r>
-        <w:t xml:space="preserve">, vol. 7, Apr. 2020, </w:t>
-      </w:r>
-      <w:proofErr w:type="spellStart"/>
-      <w:r>
-        <w:t>doi</w:t>
-      </w:r>
-      <w:proofErr w:type="spellEnd"/>
-      <w:r>
-        <w:t>: 10.3389/frobt.2020.00036.</w:t>
-      </w:r>
-    </w:p>
-    <w:p>
-      <w:pPr>
-        <w:pStyle w:val="Bibliography"/>
-      </w:pPr>
-      <w:r>
-        <w:t>[24]</w:t>
-      </w:r>
-      <w:r>
-        <w:tab/>
-        <w:t xml:space="preserve">E. Şahin, “Swarm Robotics: From Sources of Inspiration to Domains of Application,” in </w:t>
+        <w:t>et al.</w:t>
+      </w:r>
+      <w:r>
+        <w:t xml:space="preserve">, “Swarmanoid: A Novel Concept for the Study of Heterogeneous Robotic Swarms,” </w:t>
       </w:r>
       <w:r>
         <w:rPr>
           <w:i/>
           <w:iCs/>
         </w:rPr>
-        <w:t>Swarm Robotics</w:t>
-      </w:r>
-      <w:r>
-        <w:t xml:space="preserve">, E. Şahin and W. M. Spears, Eds., Berlin, Heidelberg: Springer, 2005, pp. 10–20. </w:t>
-      </w:r>
-      <w:proofErr w:type="spellStart"/>
-      <w:r>
-        <w:t>doi</w:t>
-      </w:r>
-      <w:proofErr w:type="spellEnd"/>
-      <w:r>
-        <w:t>: 10.1007/978-3-540-30552-1_2.</w:t>
+        <w:t>IEEE Robotics &amp; Automation Magazine</w:t>
+      </w:r>
+      <w:r>
+        <w:t>, vol. 20, no. 4, pp. 60–71, Dec. 2013, doi: 10.1109/MRA.2013.2252996.</w:t>
       </w:r>
     </w:p>
     <w:p>
@@ -5931,29 +5500,21 @@
         <w:pStyle w:val="Bibliography"/>
       </w:pPr>
       <w:r>
-        <w:t>[25]</w:t>
+        <w:t>[28]</w:t>
       </w:r>
       <w:r>
         <w:tab/>
-        <w:t xml:space="preserve">R. Sawant, C. Singh, A. Shaikh, A. Aggarwal, P. Shahane, and H. R, “Mine Detection using a Swarm of Robots,” in </w:t>
+        <w:t xml:space="preserve">A. Prorok, M. A. Hsieh, and V. Kumar, “The Impact of Diversity on Optimal Control Policies for Heterogeneous Robot Swarms,” </w:t>
       </w:r>
       <w:r>
         <w:rPr>
           <w:i/>
           <w:iCs/>
         </w:rPr>
-        <w:t>2022 International Conference on Advances in Computing, Communication and Applied Informatics (ACCAI)</w:t>
-      </w:r>
-      <w:r>
-        <w:t xml:space="preserve">, Chennai, India: IEEE, Jan. 2022, pp. 1–9. </w:t>
-      </w:r>
-      <w:proofErr w:type="spellStart"/>
-      <w:r>
-        <w:t>doi</w:t>
-      </w:r>
-      <w:proofErr w:type="spellEnd"/>
-      <w:r>
-        <w:t>: 10.1109/ACCAI53970.2022.9752481.</w:t>
+        <w:t>IEEE Transactions on Robotics</w:t>
+      </w:r>
+      <w:r>
+        <w:t>, vol. 33, no. 2, pp. 346–358, Apr. 2017, doi: 10.1109/TRO.2016.2631593.</w:t>
       </w:r>
     </w:p>
     <w:p>
@@ -5961,53 +5522,21 @@
         <w:pStyle w:val="Bibliography"/>
       </w:pPr>
       <w:r>
-        <w:t>[26]</w:t>
+        <w:t>[29]</w:t>
       </w:r>
       <w:r>
         <w:tab/>
-        <w:t xml:space="preserve">M. Dorigo, G. </w:t>
-      </w:r>
-      <w:proofErr w:type="spellStart"/>
-      <w:r>
-        <w:t>Theraulaz</w:t>
-      </w:r>
-      <w:proofErr w:type="spellEnd"/>
-      <w:r>
-        <w:t xml:space="preserve">, and V. </w:t>
-      </w:r>
-      <w:proofErr w:type="spellStart"/>
-      <w:r>
-        <w:t>Trianni</w:t>
-      </w:r>
-      <w:proofErr w:type="spellEnd"/>
-      <w:r>
-        <w:t xml:space="preserve">, “Reflections on the future of swarm robotics,” </w:t>
+        <w:t xml:space="preserve">F.-J. Mañas-Álvarez, M. Guinaldo, R. Dormido, R. Socas, and S. Dormido, “Formation by Consensus in Heterogeneous Robotic Swarms with Twins-in-the-Loop,” in </w:t>
       </w:r>
       <w:r>
         <w:rPr>
           <w:i/>
           <w:iCs/>
         </w:rPr>
-        <w:t>Science Robotics</w:t>
-      </w:r>
-      <w:r>
-        <w:t xml:space="preserve">, vol. 5, no. 49, p. eabe4385, Dec. 2020, </w:t>
-      </w:r>
-      <w:proofErr w:type="spellStart"/>
-      <w:r>
-        <w:t>doi</w:t>
-      </w:r>
-      <w:proofErr w:type="spellEnd"/>
-      <w:r>
-        <w:t>: 10.1126/</w:t>
-      </w:r>
-      <w:proofErr w:type="gramStart"/>
-      <w:r>
-        <w:t>scirobotics.abe</w:t>
-      </w:r>
-      <w:proofErr w:type="gramEnd"/>
-      <w:r>
-        <w:t>4385.</w:t>
+        <w:t>ROBOT2022: Fifth Iberian Robotics Conference</w:t>
+      </w:r>
+      <w:r>
+        <w:t>, D. Tardioli, V. Matellán, G. Heredia, M. F. Silva, and L. Marques, Eds., Cham: Springer International Publishing, 2023, pp. 435–447. doi: 10.1007/978-3-031-21065-5_36.</w:t>
       </w:r>
     </w:p>
     <w:p>
@@ -6015,47 +5544,46 @@
         <w:pStyle w:val="Bibliography"/>
       </w:pPr>
       <w:r>
-        <w:t>[27]</w:t>
+        <w:t>[30]</w:t>
       </w:r>
       <w:r>
         <w:tab/>
-        <w:t xml:space="preserve">M. Dorigo </w:t>
+        <w:t xml:space="preserve">M. Nakamura, “Dynamic patterns formed by heterogeneous boid model composed of agent groups moving reversely,” </w:t>
       </w:r>
       <w:r>
         <w:rPr>
           <w:i/>
           <w:iCs/>
         </w:rPr>
-        <w:t>et al.</w:t>
-      </w:r>
-      <w:r>
-        <w:t>, “</w:t>
-      </w:r>
-      <w:proofErr w:type="spellStart"/>
-      <w:r>
-        <w:t>Swarmanoid</w:t>
-      </w:r>
-      <w:proofErr w:type="spellEnd"/>
-      <w:r>
-        <w:t xml:space="preserve">: A Novel Concept for the Study of Heterogeneous Robotic Swarms,” </w:t>
+        <w:t>Artif Life Robotics</w:t>
+      </w:r>
+      <w:r>
+        <w:t xml:space="preserve">, vol. </w:t>
+      </w:r>
+      <w:r>
+        <w:t>27, no. 2, pp. 373–383, May 2022, doi: 10.1007/s10015-022-00743-0.</w:t>
+      </w:r>
+    </w:p>
+    <w:p>
+      <w:pPr>
+        <w:pStyle w:val="Bibliography"/>
+      </w:pPr>
+      <w:r>
+        <w:t>[31]</w:t>
+      </w:r>
+      <w:r>
+        <w:tab/>
+        <w:t xml:space="preserve">S. Abpeikar, K. Kasmarik, M. Garratt, R. Hunjet, M. M. Khan, and H. Qiu, “Automatic collective motion tuning using actor-critic deep reinforcement learning,” </w:t>
       </w:r>
       <w:r>
         <w:rPr>
           <w:i/>
           <w:iCs/>
         </w:rPr>
-        <w:t>IEEE Robotics &amp; Automation Magazine</w:t>
-      </w:r>
-      <w:r>
-        <w:t xml:space="preserve">, vol. 20, no. 4, pp. 60–71, Dec. 2013, </w:t>
-      </w:r>
-      <w:proofErr w:type="spellStart"/>
-      <w:r>
-        <w:t>doi</w:t>
-      </w:r>
-      <w:proofErr w:type="spellEnd"/>
-      <w:r>
-        <w:t>: 10.1109/MRA.2013.2252996.</w:t>
+        <w:t>Swarm and Evolutionary Computation</w:t>
+      </w:r>
+      <w:r>
+        <w:t>, vol. 72, p. 101085, Jul. 2022, doi: 10.1016/j.swevo.2022.101085.</w:t>
       </w:r>
     </w:p>
     <w:p>
@@ -6063,29 +5591,21 @@
         <w:pStyle w:val="Bibliography"/>
       </w:pPr>
       <w:r>
-        <w:t>[28]</w:t>
+        <w:t>[32]</w:t>
       </w:r>
       <w:r>
         <w:tab/>
-        <w:t xml:space="preserve">A. Prorok, M. A. Hsieh, and V. Kumar, “The Impact of Diversity on Optimal Control Policies for Heterogeneous Robot Swarms,” </w:t>
+        <w:t xml:space="preserve">H. Van Dyke Parunak and S. A. Brueckner, “Engineering Swarming Systems,” in </w:t>
       </w:r>
       <w:r>
         <w:rPr>
           <w:i/>
           <w:iCs/>
         </w:rPr>
-        <w:t>IEEE Transactions on Robotics</w:t>
-      </w:r>
-      <w:r>
-        <w:t xml:space="preserve">, vol. 33, no. 2, pp. 346–358, Apr. 2017, </w:t>
-      </w:r>
-      <w:proofErr w:type="spellStart"/>
-      <w:r>
-        <w:t>doi</w:t>
-      </w:r>
-      <w:proofErr w:type="spellEnd"/>
-      <w:r>
-        <w:t>: 10.1109/TRO.2016.2631593.</w:t>
+        <w:t>Methodologies and Software Engineering for Agent Systems: The Agent-Oriented Software Engineering Handbook</w:t>
+      </w:r>
+      <w:r>
+        <w:t>, F. Bergenti, M.-P. Gleizes, and F. Zambonelli, Eds., Boston, MA: Springer US, 2004, pp. 341–376. doi: 10.1007/1-4020-8058-1_21.</w:t>
       </w:r>
     </w:p>
     <w:p>
@@ -6093,69 +5613,21 @@
         <w:pStyle w:val="Bibliography"/>
       </w:pPr>
       <w:r>
-        <w:t>[29]</w:t>
+        <w:t>[33]</w:t>
       </w:r>
       <w:r>
         <w:tab/>
-        <w:t xml:space="preserve">F.-J. Mañas-Álvarez, M. </w:t>
-      </w:r>
-      <w:proofErr w:type="spellStart"/>
-      <w:r>
-        <w:t>Guinaldo</w:t>
-      </w:r>
-      <w:proofErr w:type="spellEnd"/>
-      <w:r>
-        <w:t xml:space="preserve">, R. </w:t>
-      </w:r>
-      <w:proofErr w:type="spellStart"/>
-      <w:r>
-        <w:t>Dormido</w:t>
-      </w:r>
-      <w:proofErr w:type="spellEnd"/>
-      <w:r>
-        <w:t xml:space="preserve">, R. Socas, and S. </w:t>
-      </w:r>
-      <w:proofErr w:type="spellStart"/>
-      <w:r>
-        <w:t>Dormido</w:t>
-      </w:r>
-      <w:proofErr w:type="spellEnd"/>
-      <w:r>
-        <w:t xml:space="preserve">, “Formation by Consensus in Heterogeneous Robotic Swarms with Twins-in-the-Loop,” in </w:t>
+        <w:t xml:space="preserve">M. Dorigo, G. Theraulaz, and V. Trianni, “Swarm Robotics: Past, Present, and Future [Point of View],” </w:t>
       </w:r>
       <w:r>
         <w:rPr>
           <w:i/>
           <w:iCs/>
         </w:rPr>
-        <w:t>ROBOT2022: Fifth Iberian Robotics Conference</w:t>
-      </w:r>
-      <w:r>
-        <w:t xml:space="preserve">, D. </w:t>
-      </w:r>
-      <w:proofErr w:type="spellStart"/>
-      <w:r>
-        <w:t>Tardioli</w:t>
-      </w:r>
-      <w:proofErr w:type="spellEnd"/>
-      <w:r>
-        <w:t xml:space="preserve">, V. </w:t>
-      </w:r>
-      <w:proofErr w:type="spellStart"/>
-      <w:r>
-        <w:t>Matellán</w:t>
-      </w:r>
-      <w:proofErr w:type="spellEnd"/>
-      <w:r>
-        <w:t xml:space="preserve">, G. Heredia, M. F. Silva, and L. Marques, Eds., Cham: Springer International Publishing, 2023, pp. 435–447. </w:t>
-      </w:r>
-      <w:proofErr w:type="spellStart"/>
-      <w:r>
-        <w:t>doi</w:t>
-      </w:r>
-      <w:proofErr w:type="spellEnd"/>
-      <w:r>
-        <w:t>: 10.1007/978-3-031-21065-5_36.</w:t>
+        <w:t>Proceedings of the IEEE</w:t>
+      </w:r>
+      <w:r>
+        <w:t>, vol. 109, no. 7, pp. 1152–1165, Jul. 2021, doi: 10.1109/JPROC.2021.3072740.</w:t>
       </w:r>
     </w:p>
     <w:p>
@@ -6163,281 +5635,21 @@
         <w:pStyle w:val="Bibliography"/>
       </w:pPr>
       <w:r>
-        <w:t>[30]</w:t>
+        <w:t>[34]</w:t>
       </w:r>
       <w:r>
         <w:tab/>
-        <w:t xml:space="preserve">M. Nakamura, “Dynamic patterns formed by heterogeneous </w:t>
-      </w:r>
-      <w:proofErr w:type="spellStart"/>
-      <w:r>
-        <w:t>boid</w:t>
-      </w:r>
-      <w:proofErr w:type="spellEnd"/>
-      <w:r>
-        <w:t xml:space="preserve"> model composed of agent groups moving reversely,” </w:t>
-      </w:r>
-      <w:proofErr w:type="spellStart"/>
+        <w:t xml:space="preserve">C. Pinciroli, R. O’Grady, A. L. Christensen, and M. Dorigo, “Coordinating Heterogeneous Swarms through Minimal Communication among Homogeneous Sub-swarms,” in </w:t>
+      </w:r>
       <w:r>
         <w:rPr>
           <w:i/>
           <w:iCs/>
         </w:rPr>
-        <w:t>Artif</w:t>
-      </w:r>
-      <w:proofErr w:type="spellEnd"/>
-      <w:r>
-        <w:rPr>
-          <w:i/>
-          <w:iCs/>
-        </w:rPr>
-        <w:t xml:space="preserve"> Life Robotics</w:t>
-      </w:r>
-      <w:r>
-        <w:t xml:space="preserve">, vol. </w:t>
-      </w:r>
-      <w:r>
-        <w:t xml:space="preserve">27, no. 2, pp. 373–383, May 2022, </w:t>
-      </w:r>
-      <w:proofErr w:type="spellStart"/>
-      <w:r>
-        <w:t>doi</w:t>
-      </w:r>
-      <w:proofErr w:type="spellEnd"/>
-      <w:r>
-        <w:t>: 10.1007/s10015-022-00743-0.</w:t>
-      </w:r>
-    </w:p>
-    <w:p>
-      <w:pPr>
-        <w:pStyle w:val="Bibliography"/>
-      </w:pPr>
-      <w:r>
-        <w:t>[31]</w:t>
-      </w:r>
-      <w:r>
-        <w:tab/>
-        <w:t xml:space="preserve">S. </w:t>
-      </w:r>
-      <w:proofErr w:type="spellStart"/>
-      <w:r>
-        <w:t>Abpeikar</w:t>
-      </w:r>
-      <w:proofErr w:type="spellEnd"/>
-      <w:r>
-        <w:t xml:space="preserve">, K. </w:t>
-      </w:r>
-      <w:proofErr w:type="spellStart"/>
-      <w:r>
-        <w:t>Kasmarik</w:t>
-      </w:r>
-      <w:proofErr w:type="spellEnd"/>
-      <w:r>
-        <w:t xml:space="preserve">, M. Garratt, R. </w:t>
-      </w:r>
-      <w:proofErr w:type="spellStart"/>
-      <w:r>
-        <w:t>Hunjet</w:t>
-      </w:r>
-      <w:proofErr w:type="spellEnd"/>
-      <w:r>
-        <w:t xml:space="preserve">, M. M. Khan, and H. Qiu, “Automatic collective motion tuning using actor-critic deep reinforcement learning,” </w:t>
-      </w:r>
-      <w:r>
-        <w:rPr>
-          <w:i/>
-          <w:iCs/>
-        </w:rPr>
-        <w:t>Swarm and Evolutionary Computation</w:t>
-      </w:r>
-      <w:r>
-        <w:t xml:space="preserve">, vol. 72, p. 101085, Jul. 2022, </w:t>
-      </w:r>
-      <w:proofErr w:type="spellStart"/>
-      <w:r>
-        <w:t>doi</w:t>
-      </w:r>
-      <w:proofErr w:type="spellEnd"/>
-      <w:r>
-        <w:t>: 10.1016/j.swevo.2022.101085.</w:t>
-      </w:r>
-    </w:p>
-    <w:p>
-      <w:pPr>
-        <w:pStyle w:val="Bibliography"/>
-      </w:pPr>
-      <w:r>
-        <w:t>[32]</w:t>
-      </w:r>
-      <w:r>
-        <w:tab/>
-        <w:t xml:space="preserve">H. Van Dyke </w:t>
-      </w:r>
-      <w:proofErr w:type="spellStart"/>
-      <w:r>
-        <w:t>Parunak</w:t>
-      </w:r>
-      <w:proofErr w:type="spellEnd"/>
-      <w:r>
-        <w:t xml:space="preserve"> and S. A. Brueckner, “Engineering Swarming Systems,” in </w:t>
-      </w:r>
-      <w:r>
-        <w:rPr>
-          <w:i/>
-          <w:iCs/>
-        </w:rPr>
-        <w:t>Methodologies and Software Engineering for Agent Systems: The Agent-Oriented Software Engineering Handbook</w:t>
-      </w:r>
-      <w:r>
-        <w:t xml:space="preserve">, F. </w:t>
-      </w:r>
-      <w:proofErr w:type="spellStart"/>
-      <w:r>
-        <w:t>Bergenti</w:t>
-      </w:r>
-      <w:proofErr w:type="spellEnd"/>
-      <w:r>
-        <w:t xml:space="preserve">, M.-P. </w:t>
-      </w:r>
-      <w:proofErr w:type="spellStart"/>
-      <w:r>
-        <w:t>Gleizes</w:t>
-      </w:r>
-      <w:proofErr w:type="spellEnd"/>
-      <w:r>
-        <w:t xml:space="preserve">, and F. </w:t>
-      </w:r>
-      <w:proofErr w:type="spellStart"/>
-      <w:r>
-        <w:t>Zambonelli</w:t>
-      </w:r>
-      <w:proofErr w:type="spellEnd"/>
-      <w:r>
-        <w:t xml:space="preserve">, Eds., Boston, MA: Springer US, 2004, pp. 341–376. </w:t>
-      </w:r>
-      <w:proofErr w:type="spellStart"/>
-      <w:r>
-        <w:t>doi</w:t>
-      </w:r>
-      <w:proofErr w:type="spellEnd"/>
-      <w:r>
-        <w:t>: 10.1007/1-4020-8058-1_21.</w:t>
-      </w:r>
-    </w:p>
-    <w:p>
-      <w:pPr>
-        <w:pStyle w:val="Bibliography"/>
-      </w:pPr>
-      <w:r>
-        <w:t>[33]</w:t>
-      </w:r>
-      <w:r>
-        <w:tab/>
-        <w:t xml:space="preserve">M. Dorigo, G. </w:t>
-      </w:r>
-      <w:proofErr w:type="spellStart"/>
-      <w:r>
-        <w:t>Theraulaz</w:t>
-      </w:r>
-      <w:proofErr w:type="spellEnd"/>
-      <w:r>
-        <w:t xml:space="preserve">, and V. </w:t>
-      </w:r>
-      <w:proofErr w:type="spellStart"/>
-      <w:r>
-        <w:t>Trianni</w:t>
-      </w:r>
-      <w:proofErr w:type="spellEnd"/>
-      <w:r>
-        <w:t xml:space="preserve">, “Swarm Robotics: Past, Present, and Future [Point of View],” </w:t>
-      </w:r>
-      <w:r>
-        <w:rPr>
-          <w:i/>
-          <w:iCs/>
-        </w:rPr>
-        <w:t>Proceedings of the IEEE</w:t>
-      </w:r>
-      <w:r>
-        <w:t xml:space="preserve">, vol. 109, no. 7, pp. 1152–1165, Jul. 2021, </w:t>
-      </w:r>
-      <w:proofErr w:type="spellStart"/>
-      <w:r>
-        <w:t>doi</w:t>
-      </w:r>
-      <w:proofErr w:type="spellEnd"/>
-      <w:r>
-        <w:t>: 10.1109/JPROC.2021.3072740.</w:t>
-      </w:r>
-    </w:p>
-    <w:p>
-      <w:pPr>
-        <w:pStyle w:val="Bibliography"/>
-      </w:pPr>
-      <w:r>
-        <w:t>[34]</w:t>
-      </w:r>
-      <w:r>
-        <w:tab/>
-        <w:t xml:space="preserve">C. Pinciroli, R. O’Grady, A. L. Christensen, and M. Dorigo, “Coordinating Heterogeneous Swarms through Minimal Communication among Homogeneous Sub-swarms,” in </w:t>
-      </w:r>
-      <w:r>
-        <w:rPr>
-          <w:i/>
-          <w:iCs/>
-        </w:rPr>
         <w:t>Swarm Intelligence</w:t>
       </w:r>
       <w:r>
-        <w:t xml:space="preserve">, M. Dorigo, M. </w:t>
-      </w:r>
-      <w:proofErr w:type="spellStart"/>
-      <w:r>
-        <w:t>Birattari</w:t>
-      </w:r>
-      <w:proofErr w:type="spellEnd"/>
-      <w:r>
-        <w:t xml:space="preserve">, G. A. Di Caro, R. </w:t>
-      </w:r>
-      <w:proofErr w:type="spellStart"/>
-      <w:r>
-        <w:t>Doursat</w:t>
-      </w:r>
-      <w:proofErr w:type="spellEnd"/>
-      <w:r>
-        <w:t xml:space="preserve">, A. P. Engelbrecht, D. </w:t>
-      </w:r>
-      <w:proofErr w:type="spellStart"/>
-      <w:r>
-        <w:t>Floreano</w:t>
-      </w:r>
-      <w:proofErr w:type="spellEnd"/>
-      <w:r>
-        <w:t xml:space="preserve">, L. M. Gambardella, R. </w:t>
-      </w:r>
-      <w:proofErr w:type="spellStart"/>
-      <w:r>
-        <w:t>Groß</w:t>
-      </w:r>
-      <w:proofErr w:type="spellEnd"/>
-      <w:r>
-        <w:t xml:space="preserve">, E. Şahin, H. Sayama, and T. </w:t>
-      </w:r>
-      <w:proofErr w:type="spellStart"/>
-      <w:r>
-        <w:t>Stützle</w:t>
-      </w:r>
-      <w:proofErr w:type="spellEnd"/>
-      <w:r>
-        <w:t xml:space="preserve">, Eds., Berlin, Heidelberg: Springer, 2010, pp. 558–559. </w:t>
-      </w:r>
-      <w:proofErr w:type="spellStart"/>
-      <w:r>
-        <w:t>doi</w:t>
-      </w:r>
-      <w:proofErr w:type="spellEnd"/>
-      <w:r>
-        <w:t>: 10.1007/978-3-642-15461-4_59.</w:t>
+        <w:t>, M. Dorigo, M. Birattari, G. A. Di Caro, R. Doursat, A. P. Engelbrecht, D. Floreano, L. M. Gambardella, R. Groß, E. Şahin, H. Sayama, and T. Stützle, Eds., Berlin, Heidelberg: Springer, 2010, pp. 558–559. doi: 10.1007/978-3-642-15461-4_59.</w:t>
       </w:r>
     </w:p>
     <w:p>
@@ -9179,6 +8391,7 @@
   <w:style w:type="character" w:default="1" w:styleId="DefaultParagraphFont">
     <w:name w:val="Default Paragraph Font"/>
     <w:uiPriority w:val="1"/>
+    <w:semiHidden/>
     <w:unhideWhenUsed/>
   </w:style>
   <w:style w:type="table" w:default="1" w:styleId="TableNormal">

</xml_diff>